<commit_message>
Updated UI and Project Report
</commit_message>
<xml_diff>
--- a/Project Proposal.docx
+++ b/Project Proposal.docx
@@ -1,6 +1,6 @@
 
 <file path=word/document.xml><?xml version="1.0" encoding="utf-8"?>
-<w:document xmlns:wpc="http://schemas.microsoft.com/office/word/2010/wordprocessingCanvas" xmlns:cx="http://schemas.microsoft.com/office/drawing/2014/chartex" xmlns:cx1="http://schemas.microsoft.com/office/drawing/2015/9/8/chartex" xmlns:cx2="http://schemas.microsoft.com/office/drawing/2015/10/21/chartex" xmlns:cx3="http://schemas.microsoft.com/office/drawing/2016/5/9/chartex" xmlns:cx4="http://schemas.microsoft.com/office/drawing/2016/5/10/chartex" xmlns:cx5="http://schemas.microsoft.com/office/drawing/2016/5/11/chartex" xmlns:cx6="http://schemas.microsoft.com/office/drawing/2016/5/12/chartex" xmlns:cx7="http://schemas.microsoft.com/office/drawing/2016/5/13/chartex" xmlns:cx8="http://schemas.microsoft.com/office/drawing/2016/5/14/chartex" xmlns:mc="http://schemas.openxmlformats.org/markup-compatibility/2006" xmlns:aink="http://schemas.microsoft.com/office/drawing/2016/ink" xmlns:am3d="http://schemas.microsoft.com/office/drawing/2017/model3d" xmlns:o="urn:schemas-microsoft-com:office:office" xmlns:oel="http://schemas.microsoft.com/office/2019/extlst" xmlns:r="http://schemas.openxmlformats.org/officeDocument/2006/relationships" xmlns:m="http://schemas.openxmlformats.org/officeDocument/2006/math" xmlns:v="urn:schemas-microsoft-com:vml" xmlns:wp14="http://schemas.microsoft.com/office/word/2010/wordprocessingDrawing" xmlns:wp="http://schemas.openxmlformats.org/drawingml/2006/wordprocessingDrawing" xmlns:w10="urn:schemas-microsoft-com:office:word" xmlns:w="http://schemas.openxmlformats.org/wordprocessingml/2006/main" xmlns:w14="http://schemas.microsoft.com/office/word/2010/wordml" xmlns:w15="http://schemas.microsoft.com/office/word/2012/wordml" xmlns:w16cex="http://schemas.microsoft.com/office/word/2018/wordml/cex" xmlns:w16cid="http://schemas.microsoft.com/office/word/2016/wordml/cid" xmlns:w16="http://schemas.microsoft.com/office/word/2018/wordml" xmlns:w16sdtdh="http://schemas.microsoft.com/office/word/2020/wordml/sdtdatahash" xmlns:w16se="http://schemas.microsoft.com/office/word/2015/wordml/symex" xmlns:wpg="http://schemas.microsoft.com/office/word/2010/wordprocessingGroup" xmlns:wpi="http://schemas.microsoft.com/office/word/2010/wordprocessingInk" xmlns:wne="http://schemas.microsoft.com/office/word/2006/wordml" xmlns:wps="http://schemas.microsoft.com/office/word/2010/wordprocessingShape" mc:Ignorable="w14 w15 w16se w16cid w16 w16cex w16sdtdh wp14">
+<w:document xmlns:wpc="http://schemas.microsoft.com/office/word/2010/wordprocessingCanvas" xmlns:cx="http://schemas.microsoft.com/office/drawing/2014/chartex" xmlns:mc="http://schemas.openxmlformats.org/markup-compatibility/2006" xmlns:o="urn:schemas-microsoft-com:office:office" xmlns:r="http://schemas.openxmlformats.org/officeDocument/2006/relationships" xmlns:m="http://schemas.openxmlformats.org/officeDocument/2006/math" xmlns:v="urn:schemas-microsoft-com:vml" xmlns:wp14="http://schemas.microsoft.com/office/word/2010/wordprocessingDrawing" xmlns:wp="http://schemas.openxmlformats.org/drawingml/2006/wordprocessingDrawing" xmlns:w10="urn:schemas-microsoft-com:office:word" xmlns:w="http://schemas.openxmlformats.org/wordprocessingml/2006/main" xmlns:w14="http://schemas.microsoft.com/office/word/2010/wordml" xmlns:w15="http://schemas.microsoft.com/office/word/2012/wordml" xmlns:w16se="http://schemas.microsoft.com/office/word/2015/wordml/symex" xmlns:wpg="http://schemas.microsoft.com/office/word/2010/wordprocessingGroup" xmlns:wpi="http://schemas.microsoft.com/office/word/2010/wordprocessingInk" xmlns:wne="http://schemas.microsoft.com/office/word/2006/wordml" xmlns:wps="http://schemas.microsoft.com/office/word/2010/wordprocessingShape" mc:Ignorable="w14 w15 w16se wp14">
   <w:body>
     <w:p>
       <w:pPr>
@@ -906,49 +906,25 @@
                               </w:rPr>
                               <w:t xml:space="preserve">In today’s world, almost everything is connected digitally. </w:t>
                             </w:r>
-                            <w:proofErr w:type="gramStart"/>
-                            <w:r>
-                              <w:rPr>
-                                <w:rFonts w:asciiTheme="minorBidi" w:hAnsiTheme="minorBidi" w:cstheme="minorBidi"/>
-                              </w:rPr>
-                              <w:t>So</w:t>
-                            </w:r>
-                            <w:proofErr w:type="gramEnd"/>
-                            <w:r>
-                              <w:rPr>
-                                <w:rFonts w:asciiTheme="minorBidi" w:hAnsiTheme="minorBidi" w:cstheme="minorBidi"/>
-                              </w:rPr>
-                              <w:t xml:space="preserve"> it would be very effective for libraries to use a management system to keep a record of all sorts of information like</w:t>
-                            </w:r>
-                            <w:r>
-                              <w:rPr>
-                                <w:rFonts w:asciiTheme="minorBidi" w:hAnsiTheme="minorBidi" w:cstheme="minorBidi"/>
-                              </w:rPr>
-                              <w:t xml:space="preserve"> movie type, number of theatres, seat number, booking of ticket etc</w:t>
-                            </w:r>
-                            <w:r>
-                              <w:rPr>
-                                <w:rFonts w:asciiTheme="minorBidi" w:hAnsiTheme="minorBidi" w:cstheme="minorBidi"/>
-                              </w:rPr>
-                              <w:t>.</w:t>
-                            </w:r>
-                            <w:r>
-                              <w:rPr>
-                                <w:rFonts w:asciiTheme="minorBidi" w:hAnsiTheme="minorBidi" w:cstheme="minorBidi"/>
-                              </w:rPr>
-                              <w:t xml:space="preserve"> A key component of our project would be to use databases for real-time storage of all this data. Using MySQL, the data will be stored in the form of tables and blocks in a database and accessed through the </w:t>
-                            </w:r>
-                            <w:r>
-                              <w:rPr>
-                                <w:rFonts w:asciiTheme="minorBidi" w:hAnsiTheme="minorBidi" w:cstheme="minorBidi"/>
-                              </w:rPr>
-                              <w:t>____</w:t>
-                            </w:r>
-                            <w:r>
-                              <w:rPr>
-                                <w:rFonts w:asciiTheme="minorBidi" w:hAnsiTheme="minorBidi" w:cstheme="minorBidi"/>
-                              </w:rPr>
-                              <w:t xml:space="preserve"> Library.</w:t>
+                            <w:r>
+                              <w:rPr>
+                                <w:rFonts w:asciiTheme="minorBidi" w:hAnsiTheme="minorBidi" w:cstheme="minorBidi"/>
+                              </w:rPr>
+                              <w:t xml:space="preserve">A Cinema can provide the customers a better experience by </w:t>
+                            </w:r>
+                            <w:proofErr w:type="spellStart"/>
+                            <w:r>
+                              <w:rPr>
+                                <w:rFonts w:asciiTheme="minorBidi" w:hAnsiTheme="minorBidi" w:cstheme="minorBidi"/>
+                              </w:rPr>
+                              <w:t>digtalizing</w:t>
+                            </w:r>
+                            <w:proofErr w:type="spellEnd"/>
+                            <w:r>
+                              <w:rPr>
+                                <w:rFonts w:asciiTheme="minorBidi" w:hAnsiTheme="minorBidi" w:cstheme="minorBidi"/>
+                              </w:rPr>
+                              <w:t xml:space="preserve"> its business model. It also includes the fact of making an effective database system that manages all kind of records including movies being shown, ticketing management and a lot more. Keeping this perspective in our view we shall be working with our aim of building a web based Cinema Ticketing System.</w:t>
                             </w:r>
                           </w:p>
                           <w:p>
@@ -964,19 +940,35 @@
                               <w:rPr>
                                 <w:rFonts w:asciiTheme="minorBidi" w:hAnsiTheme="minorBidi" w:cstheme="minorBidi"/>
                               </w:rPr>
-                              <w:t xml:space="preserve">In general, user information such as Name, </w:t>
-                            </w:r>
-                            <w:r>
-                              <w:rPr>
-                                <w:rFonts w:asciiTheme="minorBidi" w:hAnsiTheme="minorBidi" w:cstheme="minorBidi"/>
-                              </w:rPr>
-                              <w:t>CNIC</w:t>
-                            </w:r>
-                            <w:r>
-                              <w:rPr>
-                                <w:rFonts w:asciiTheme="minorBidi" w:hAnsiTheme="minorBidi" w:cstheme="minorBidi"/>
-                              </w:rPr>
-                              <w:t>, Current Status, fines/ charges will be stored. Whereas, Employee Databases will include employee types (Librarian, Assistant, Technician, Janitors, etc.), their attendance, performance, and rank. For books, the number of copies, damaged items (if any), current availability, new arrivals, etc., will be saved in these databases.</w:t>
+                              <w:t xml:space="preserve">In our database, we shall be building a schema regarding what data should be stored and how would different data relate each other. This will include building of different tables including the customers table, movies table etc. We shall be making our database by writing </w:t>
+                            </w:r>
+                            <w:proofErr w:type="spellStart"/>
+                            <w:r>
+                              <w:rPr>
+                                <w:rFonts w:asciiTheme="minorBidi" w:hAnsiTheme="minorBidi" w:cstheme="minorBidi"/>
+                              </w:rPr>
+                              <w:t>sql</w:t>
+                            </w:r>
+                            <w:proofErr w:type="spellEnd"/>
+                            <w:r>
+                              <w:rPr>
+                                <w:rFonts w:asciiTheme="minorBidi" w:hAnsiTheme="minorBidi" w:cstheme="minorBidi"/>
+                              </w:rPr>
+                              <w:t xml:space="preserve"> queries in </w:t>
+                            </w:r>
+                            <w:proofErr w:type="spellStart"/>
+                            <w:r>
+                              <w:rPr>
+                                <w:rFonts w:asciiTheme="minorBidi" w:hAnsiTheme="minorBidi" w:cstheme="minorBidi"/>
+                              </w:rPr>
+                              <w:t>MySql</w:t>
+                            </w:r>
+                            <w:proofErr w:type="spellEnd"/>
+                            <w:r>
+                              <w:rPr>
+                                <w:rFonts w:asciiTheme="minorBidi" w:hAnsiTheme="minorBidi" w:cstheme="minorBidi"/>
+                              </w:rPr>
+                              <w:t xml:space="preserve">. </w:t>
                             </w:r>
                           </w:p>
                           <w:p>
@@ -1018,7 +1010,7 @@
                               <w:rPr>
                                 <w:rFonts w:asciiTheme="minorBidi" w:hAnsiTheme="minorBidi" w:cstheme="minorBidi"/>
                               </w:rPr>
-                              <w:t xml:space="preserve"> _____</w:t>
+                              <w:t xml:space="preserve"> HTML, CSS and Java Script for building the frontend of our website</w:t>
                             </w:r>
                             <w:r>
                               <w:rPr>
@@ -1066,16 +1058,8 @@
                               <w:rPr>
                                 <w:rFonts w:asciiTheme="minorBidi" w:hAnsiTheme="minorBidi" w:cstheme="minorBidi"/>
                               </w:rPr>
-                              <w:t xml:space="preserve"> seat-</w:t>
-                            </w:r>
-                            <w:proofErr w:type="gramStart"/>
-                            <w:r>
-                              <w:rPr>
-                                <w:rFonts w:asciiTheme="minorBidi" w:hAnsiTheme="minorBidi" w:cstheme="minorBidi"/>
-                              </w:rPr>
-                              <w:t>display</w:t>
-                            </w:r>
-                            <w:proofErr w:type="gramEnd"/>
+                              <w:t xml:space="preserve"> seat-display</w:t>
+                            </w:r>
                             <w:r>
                               <w:rPr>
                                 <w:rFonts w:asciiTheme="minorBidi" w:hAnsiTheme="minorBidi" w:cstheme="minorBidi"/>
@@ -1092,7 +1076,19 @@
                               <w:rPr>
                                 <w:rFonts w:asciiTheme="minorBidi" w:hAnsiTheme="minorBidi" w:cstheme="minorBidi"/>
                               </w:rPr>
-                              <w:t>. To make it more appealing, we will add simple animations such as those enabled on hovering, etc.</w:t>
+                              <w:t xml:space="preserve">. To make it more appealing, we </w:t>
+                            </w:r>
+                            <w:r>
+                              <w:rPr>
+                                <w:rFonts w:asciiTheme="minorBidi" w:hAnsiTheme="minorBidi" w:cstheme="minorBidi"/>
+                              </w:rPr>
+                              <w:t>shall</w:t>
+                            </w:r>
+                            <w:r>
+                              <w:rPr>
+                                <w:rFonts w:asciiTheme="minorBidi" w:hAnsiTheme="minorBidi" w:cstheme="minorBidi"/>
+                              </w:rPr>
+                              <w:t xml:space="preserve"> add simple animations such as those enabled on hovering, etc.</w:t>
                             </w:r>
                           </w:p>
                           <w:p>
@@ -1140,21 +1136,7 @@
                               <w:rPr>
                                 <w:rFonts w:asciiTheme="minorBidi" w:hAnsiTheme="minorBidi" w:cstheme="minorBidi"/>
                               </w:rPr>
-                              <w:t xml:space="preserve">, in general). These controls will enable the </w:t>
-                            </w:r>
-                            <w:proofErr w:type="gramStart"/>
-                            <w:r>
-                              <w:rPr>
-                                <w:rFonts w:asciiTheme="minorBidi" w:hAnsiTheme="minorBidi" w:cstheme="minorBidi"/>
-                              </w:rPr>
-                              <w:t>Admin</w:t>
-                            </w:r>
-                            <w:proofErr w:type="gramEnd"/>
-                            <w:r>
-                              <w:rPr>
-                                <w:rFonts w:asciiTheme="minorBidi" w:hAnsiTheme="minorBidi" w:cstheme="minorBidi"/>
-                              </w:rPr>
-                              <w:t xml:space="preserve"> to </w:t>
+                              <w:t xml:space="preserve">, in general). These controls will enable the Admin to </w:t>
                             </w:r>
                             <w:r>
                               <w:rPr>
@@ -1264,6 +1246,8 @@
                               <w:jc w:val="both"/>
                               <w:rPr>
                                 <w:rFonts w:asciiTheme="minorBidi" w:hAnsiTheme="minorBidi" w:cstheme="minorBidi"/>
+                                <w:b/>
+                                <w:bCs/>
                               </w:rPr>
                             </w:pPr>
                             <w:r>
@@ -1288,7 +1272,13 @@
                               <w:rPr>
                                 <w:rFonts w:asciiTheme="minorBidi" w:hAnsiTheme="minorBidi" w:cstheme="minorBidi"/>
                               </w:rPr>
-                              <w:t>by entering _____</w:t>
+                              <w:t xml:space="preserve">by entering </w:t>
+                            </w:r>
+                            <w:r>
+                              <w:rPr>
+                                <w:rFonts w:asciiTheme="minorBidi" w:hAnsiTheme="minorBidi" w:cstheme="minorBidi"/>
+                              </w:rPr>
+                              <w:t>the movie title, film star or production company.</w:t>
                             </w:r>
                           </w:p>
                           <w:p>
@@ -1299,16 +1289,642 @@
                               <w:rPr>
                                 <w:rFonts w:asciiTheme="minorBidi" w:hAnsiTheme="minorBidi" w:cstheme="minorBidi"/>
                                 <w:b/>
-                                <w:bCs/>
                               </w:rPr>
                             </w:pPr>
                             <w:r>
                               <w:rPr>
                                 <w:rFonts w:asciiTheme="minorBidi" w:hAnsiTheme="minorBidi" w:cstheme="minorBidi"/>
                                 <w:b/>
-                                <w:bCs/>
-                              </w:rPr>
-                              <w:t>//Features to be added:</w:t>
+                              </w:rPr>
+                              <w:t xml:space="preserve">Group </w:t>
+                            </w:r>
+                            <w:proofErr w:type="spellStart"/>
+                            <w:r>
+                              <w:rPr>
+                                <w:rFonts w:asciiTheme="minorBidi" w:hAnsiTheme="minorBidi" w:cstheme="minorBidi"/>
+                                <w:b/>
+                              </w:rPr>
+                              <w:t>Mambers</w:t>
+                            </w:r>
+                            <w:proofErr w:type="spellEnd"/>
+                            <w:r>
+                              <w:rPr>
+                                <w:rFonts w:asciiTheme="minorBidi" w:hAnsiTheme="minorBidi" w:cstheme="minorBidi"/>
+                                <w:b/>
+                              </w:rPr>
+                              <w:t xml:space="preserve"> and Their Allocated Tasks</w:t>
+                            </w:r>
+                          </w:p>
+                          <w:tbl>
+                            <w:tblPr>
+                              <w:tblStyle w:val="TableGrid"/>
+                              <w:tblW w:w="9075" w:type="dxa"/>
+                              <w:tblInd w:w="-5" w:type="dxa"/>
+                              <w:tblLook w:val="04A0" w:firstRow="1" w:lastRow="0" w:firstColumn="1" w:lastColumn="0" w:noHBand="0" w:noVBand="1"/>
+                            </w:tblPr>
+                            <w:tblGrid>
+                              <w:gridCol w:w="3102"/>
+                              <w:gridCol w:w="2475"/>
+                              <w:gridCol w:w="3498"/>
+                            </w:tblGrid>
+                            <w:tr>
+                              <w:trPr>
+                                <w:trHeight w:val="829"/>
+                              </w:trPr>
+                              <w:tc>
+                                <w:tcPr>
+                                  <w:tcW w:w="3102" w:type="dxa"/>
+                                  <w:vAlign w:val="center"/>
+                                </w:tcPr>
+                                <w:p>
+                                  <w:pPr>
+                                    <w:pStyle w:val="Default"/>
+                                    <w:jc w:val="center"/>
+                                    <w:rPr>
+                                      <w:rFonts w:asciiTheme="minorBidi" w:hAnsiTheme="minorBidi" w:cstheme="minorBidi"/>
+                                      <w:b/>
+                                      <w:bCs/>
+                                      <w:sz w:val="28"/>
+                                      <w:szCs w:val="28"/>
+                                    </w:rPr>
+                                  </w:pPr>
+                                  <w:r>
+                                    <w:rPr>
+                                      <w:rFonts w:asciiTheme="minorBidi" w:hAnsiTheme="minorBidi" w:cstheme="minorBidi"/>
+                                      <w:b/>
+                                      <w:bCs/>
+                                      <w:sz w:val="28"/>
+                                      <w:szCs w:val="28"/>
+                                    </w:rPr>
+                                    <w:t>Group Member Name</w:t>
+                                  </w:r>
+                                </w:p>
+                              </w:tc>
+                              <w:tc>
+                                <w:tcPr>
+                                  <w:tcW w:w="2475" w:type="dxa"/>
+                                </w:tcPr>
+                                <w:p>
+                                  <w:pPr>
+                                    <w:pStyle w:val="Default"/>
+                                    <w:rPr>
+                                      <w:rFonts w:asciiTheme="minorBidi" w:hAnsiTheme="minorBidi" w:cstheme="minorBidi"/>
+                                      <w:b/>
+                                      <w:bCs/>
+                                      <w:sz w:val="28"/>
+                                      <w:szCs w:val="28"/>
+                                    </w:rPr>
+                                  </w:pPr>
+                                </w:p>
+                                <w:p>
+                                  <w:pPr>
+                                    <w:pStyle w:val="Default"/>
+                                    <w:rPr>
+                                      <w:rFonts w:asciiTheme="minorBidi" w:hAnsiTheme="minorBidi" w:cstheme="minorBidi"/>
+                                      <w:b/>
+                                      <w:bCs/>
+                                      <w:sz w:val="28"/>
+                                      <w:szCs w:val="28"/>
+                                    </w:rPr>
+                                  </w:pPr>
+                                  <w:r>
+                                    <w:rPr>
+                                      <w:rFonts w:asciiTheme="minorBidi" w:hAnsiTheme="minorBidi" w:cstheme="minorBidi"/>
+                                      <w:b/>
+                                      <w:bCs/>
+                                      <w:sz w:val="28"/>
+                                      <w:szCs w:val="28"/>
+                                    </w:rPr>
+                                    <w:t>Member</w:t>
+                                  </w:r>
+                                </w:p>
+                                <w:p>
+                                  <w:pPr>
+                                    <w:pStyle w:val="Default"/>
+                                    <w:rPr>
+                                      <w:rFonts w:asciiTheme="minorBidi" w:hAnsiTheme="minorBidi" w:cstheme="minorBidi"/>
+                                      <w:b/>
+                                      <w:bCs/>
+                                      <w:sz w:val="28"/>
+                                      <w:szCs w:val="28"/>
+                                    </w:rPr>
+                                  </w:pPr>
+                                  <w:r>
+                                    <w:rPr>
+                                      <w:rFonts w:asciiTheme="minorBidi" w:hAnsiTheme="minorBidi" w:cstheme="minorBidi"/>
+                                      <w:b/>
+                                      <w:bCs/>
+                                      <w:sz w:val="28"/>
+                                      <w:szCs w:val="28"/>
+                                    </w:rPr>
+                                    <w:t>Title</w:t>
+                                  </w:r>
+                                </w:p>
+                              </w:tc>
+                              <w:tc>
+                                <w:tcPr>
+                                  <w:tcW w:w="3498" w:type="dxa"/>
+                                  <w:vAlign w:val="center"/>
+                                </w:tcPr>
+                                <w:p>
+                                  <w:pPr>
+                                    <w:pStyle w:val="Default"/>
+                                    <w:jc w:val="center"/>
+                                    <w:rPr>
+                                      <w:rFonts w:asciiTheme="minorBidi" w:hAnsiTheme="minorBidi" w:cstheme="minorBidi"/>
+                                      <w:b/>
+                                      <w:bCs/>
+                                      <w:sz w:val="28"/>
+                                      <w:szCs w:val="28"/>
+                                    </w:rPr>
+                                  </w:pPr>
+                                  <w:r>
+                                    <w:rPr>
+                                      <w:rFonts w:asciiTheme="minorBidi" w:hAnsiTheme="minorBidi" w:cstheme="minorBidi"/>
+                                      <w:b/>
+                                      <w:bCs/>
+                                      <w:sz w:val="28"/>
+                                      <w:szCs w:val="28"/>
+                                    </w:rPr>
+                                    <w:t>Role / Tasks Allocated</w:t>
+                                  </w:r>
+                                </w:p>
+                              </w:tc>
+                            </w:tr>
+                            <w:tr>
+                              <w:trPr>
+                                <w:trHeight w:val="829"/>
+                              </w:trPr>
+                              <w:tc>
+                                <w:tcPr>
+                                  <w:tcW w:w="3102" w:type="dxa"/>
+                                  <w:vAlign w:val="center"/>
+                                </w:tcPr>
+                                <w:p>
+                                  <w:pPr>
+                                    <w:pStyle w:val="Default"/>
+                                    <w:jc w:val="center"/>
+                                    <w:rPr>
+                                      <w:rFonts w:asciiTheme="minorBidi" w:hAnsiTheme="minorBidi" w:cstheme="minorBidi"/>
+                                    </w:rPr>
+                                  </w:pPr>
+                                  <w:r>
+                                    <w:rPr>
+                                      <w:rFonts w:asciiTheme="minorBidi" w:hAnsiTheme="minorBidi" w:cstheme="minorBidi"/>
+                                    </w:rPr>
+                                    <w:t>Muhammad Bilal</w:t>
+                                  </w:r>
+                                </w:p>
+                              </w:tc>
+                              <w:tc>
+                                <w:tcPr>
+                                  <w:tcW w:w="2475" w:type="dxa"/>
+                                </w:tcPr>
+                                <w:p>
+                                  <w:pPr>
+                                    <w:pStyle w:val="Default"/>
+                                    <w:ind w:left="720"/>
+                                    <w:rPr>
+                                      <w:rFonts w:asciiTheme="minorBidi" w:hAnsiTheme="minorBidi" w:cstheme="minorBidi"/>
+                                    </w:rPr>
+                                  </w:pPr>
+                                </w:p>
+                                <w:p>
+                                  <w:pPr>
+                                    <w:pStyle w:val="Default"/>
+                                    <w:ind w:left="720"/>
+                                    <w:rPr>
+                                      <w:rFonts w:asciiTheme="minorBidi" w:hAnsiTheme="minorBidi" w:cstheme="minorBidi"/>
+                                    </w:rPr>
+                                  </w:pPr>
+                                </w:p>
+                                <w:p>
+                                  <w:pPr>
+                                    <w:pStyle w:val="Default"/>
+                                    <w:ind w:left="720"/>
+                                    <w:rPr>
+                                      <w:rFonts w:asciiTheme="minorBidi" w:hAnsiTheme="minorBidi" w:cstheme="minorBidi"/>
+                                    </w:rPr>
+                                  </w:pPr>
+                                  <w:r>
+                                    <w:rPr>
+                                      <w:rFonts w:asciiTheme="minorBidi" w:hAnsiTheme="minorBidi" w:cstheme="minorBidi"/>
+                                    </w:rPr>
+                                    <w:t>Back-end Developer</w:t>
+                                  </w:r>
+                                </w:p>
+                              </w:tc>
+                              <w:tc>
+                                <w:tcPr>
+                                  <w:tcW w:w="3498" w:type="dxa"/>
+                                  <w:vAlign w:val="center"/>
+                                </w:tcPr>
+                                <w:p>
+                                  <w:pPr>
+                                    <w:pStyle w:val="Default"/>
+                                    <w:numPr>
+                                      <w:ilvl w:val="0"/>
+                                      <w:numId w:val="4"/>
+                                    </w:numPr>
+                                    <w:rPr>
+                                      <w:rFonts w:asciiTheme="minorBidi" w:hAnsiTheme="minorBidi" w:cstheme="minorBidi"/>
+                                    </w:rPr>
+                                  </w:pPr>
+                                  <w:r>
+                                    <w:rPr>
+                                      <w:rFonts w:asciiTheme="minorBidi" w:hAnsiTheme="minorBidi" w:cstheme="minorBidi"/>
+                                      <w:b/>
+                                    </w:rPr>
+                                    <w:t>Manager</w:t>
+                                  </w:r>
+                                </w:p>
+                                <w:p>
+                                  <w:pPr>
+                                    <w:pStyle w:val="Default"/>
+                                    <w:numPr>
+                                      <w:ilvl w:val="0"/>
+                                      <w:numId w:val="4"/>
+                                    </w:numPr>
+                                    <w:rPr>
+                                      <w:rFonts w:asciiTheme="minorBidi" w:hAnsiTheme="minorBidi" w:cstheme="minorBidi"/>
+                                    </w:rPr>
+                                  </w:pPr>
+                                  <w:r>
+                                    <w:rPr>
+                                      <w:rFonts w:asciiTheme="minorBidi" w:hAnsiTheme="minorBidi" w:cstheme="minorBidi"/>
+                                    </w:rPr>
+                                    <w:t>Project Management</w:t>
+                                  </w:r>
+                                </w:p>
+                                <w:p>
+                                  <w:pPr>
+                                    <w:pStyle w:val="Default"/>
+                                    <w:numPr>
+                                      <w:ilvl w:val="0"/>
+                                      <w:numId w:val="4"/>
+                                    </w:numPr>
+                                    <w:rPr>
+                                      <w:rFonts w:asciiTheme="minorBidi" w:hAnsiTheme="minorBidi" w:cstheme="minorBidi"/>
+                                    </w:rPr>
+                                  </w:pPr>
+                                  <w:r>
+                                    <w:rPr>
+                                      <w:rFonts w:asciiTheme="minorBidi" w:hAnsiTheme="minorBidi" w:cstheme="minorBidi"/>
+                                    </w:rPr>
+                                    <w:t>Designing Database Schema</w:t>
+                                  </w:r>
+                                </w:p>
+                                <w:p>
+                                  <w:pPr>
+                                    <w:pStyle w:val="Default"/>
+                                    <w:numPr>
+                                      <w:ilvl w:val="0"/>
+                                      <w:numId w:val="4"/>
+                                    </w:numPr>
+                                    <w:rPr>
+                                      <w:rFonts w:asciiTheme="minorBidi" w:hAnsiTheme="minorBidi" w:cstheme="minorBidi"/>
+                                    </w:rPr>
+                                  </w:pPr>
+                                  <w:r>
+                                    <w:rPr>
+                                      <w:rFonts w:asciiTheme="minorBidi" w:hAnsiTheme="minorBidi" w:cstheme="minorBidi"/>
+                                    </w:rPr>
+                                    <w:t>Defining datatypes, relation of different data and their use case</w:t>
+                                  </w:r>
+                                </w:p>
+                              </w:tc>
+                            </w:tr>
+                            <w:tr>
+                              <w:trPr>
+                                <w:trHeight w:val="793"/>
+                              </w:trPr>
+                              <w:tc>
+                                <w:tcPr>
+                                  <w:tcW w:w="3102" w:type="dxa"/>
+                                  <w:vAlign w:val="center"/>
+                                </w:tcPr>
+                                <w:p>
+                                  <w:pPr>
+                                    <w:pStyle w:val="Default"/>
+                                    <w:jc w:val="center"/>
+                                    <w:rPr>
+                                      <w:rFonts w:asciiTheme="minorBidi" w:hAnsiTheme="minorBidi" w:cstheme="minorBidi"/>
+                                    </w:rPr>
+                                  </w:pPr>
+                                  <w:r>
+                                    <w:rPr>
+                                      <w:rFonts w:asciiTheme="minorBidi" w:hAnsiTheme="minorBidi" w:cstheme="minorBidi"/>
+                                    </w:rPr>
+                                    <w:t xml:space="preserve">Muhammad </w:t>
+                                  </w:r>
+                                  <w:proofErr w:type="spellStart"/>
+                                  <w:r>
+                                    <w:rPr>
+                                      <w:rFonts w:asciiTheme="minorBidi" w:hAnsiTheme="minorBidi" w:cstheme="minorBidi"/>
+                                    </w:rPr>
+                                    <w:t>Ashhub</w:t>
+                                  </w:r>
+                                  <w:proofErr w:type="spellEnd"/>
+                                  <w:r>
+                                    <w:rPr>
+                                      <w:rFonts w:asciiTheme="minorBidi" w:hAnsiTheme="minorBidi" w:cstheme="minorBidi"/>
+                                    </w:rPr>
+                                    <w:t xml:space="preserve"> Ali</w:t>
+                                  </w:r>
+                                </w:p>
+                              </w:tc>
+                              <w:tc>
+                                <w:tcPr>
+                                  <w:tcW w:w="2475" w:type="dxa"/>
+                                </w:tcPr>
+                                <w:p>
+                                  <w:pPr>
+                                    <w:pStyle w:val="Default"/>
+                                    <w:ind w:left="720"/>
+                                    <w:rPr>
+                                      <w:rFonts w:asciiTheme="minorBidi" w:hAnsiTheme="minorBidi" w:cstheme="minorBidi"/>
+                                    </w:rPr>
+                                  </w:pPr>
+                                </w:p>
+                                <w:p>
+                                  <w:pPr>
+                                    <w:pStyle w:val="Default"/>
+                                    <w:ind w:left="720"/>
+                                    <w:rPr>
+                                      <w:rFonts w:asciiTheme="minorBidi" w:hAnsiTheme="minorBidi" w:cstheme="minorBidi"/>
+                                    </w:rPr>
+                                  </w:pPr>
+                                </w:p>
+                                <w:p>
+                                  <w:pPr>
+                                    <w:pStyle w:val="Default"/>
+                                    <w:ind w:left="720"/>
+                                    <w:rPr>
+                                      <w:rFonts w:asciiTheme="minorBidi" w:hAnsiTheme="minorBidi" w:cstheme="minorBidi"/>
+                                    </w:rPr>
+                                  </w:pPr>
+                                  <w:r>
+                                    <w:rPr>
+                                      <w:rFonts w:asciiTheme="minorBidi" w:hAnsiTheme="minorBidi" w:cstheme="minorBidi"/>
+                                    </w:rPr>
+                                    <w:t xml:space="preserve">Front-end </w:t>
+                                  </w:r>
+                                </w:p>
+                                <w:p>
+                                  <w:pPr>
+                                    <w:pStyle w:val="Default"/>
+                                    <w:ind w:left="720"/>
+                                    <w:rPr>
+                                      <w:rFonts w:asciiTheme="minorBidi" w:hAnsiTheme="minorBidi" w:cstheme="minorBidi"/>
+                                    </w:rPr>
+                                  </w:pPr>
+                                  <w:r>
+                                    <w:rPr>
+                                      <w:rFonts w:asciiTheme="minorBidi" w:hAnsiTheme="minorBidi" w:cstheme="minorBidi"/>
+                                    </w:rPr>
+                                    <w:t>Developer</w:t>
+                                  </w:r>
+                                </w:p>
+                              </w:tc>
+                              <w:tc>
+                                <w:tcPr>
+                                  <w:tcW w:w="3498" w:type="dxa"/>
+                                  <w:vAlign w:val="center"/>
+                                </w:tcPr>
+                                <w:p>
+                                  <w:pPr>
+                                    <w:pStyle w:val="Default"/>
+                                    <w:numPr>
+                                      <w:ilvl w:val="0"/>
+                                      <w:numId w:val="5"/>
+                                    </w:numPr>
+                                    <w:rPr>
+                                      <w:rFonts w:asciiTheme="minorBidi" w:hAnsiTheme="minorBidi" w:cstheme="minorBidi"/>
+                                    </w:rPr>
+                                  </w:pPr>
+                                  <w:r>
+                                    <w:rPr>
+                                      <w:rFonts w:asciiTheme="minorBidi" w:hAnsiTheme="minorBidi" w:cstheme="minorBidi"/>
+                                      <w:b/>
+                                    </w:rPr>
+                                    <w:t>Frontend</w:t>
+                                  </w:r>
+                                </w:p>
+                                <w:p>
+                                  <w:pPr>
+                                    <w:pStyle w:val="Default"/>
+                                    <w:numPr>
+                                      <w:ilvl w:val="0"/>
+                                      <w:numId w:val="5"/>
+                                    </w:numPr>
+                                    <w:rPr>
+                                      <w:rFonts w:asciiTheme="minorBidi" w:hAnsiTheme="minorBidi" w:cstheme="minorBidi"/>
+                                    </w:rPr>
+                                  </w:pPr>
+                                  <w:r>
+                                    <w:rPr>
+                                      <w:rFonts w:asciiTheme="minorBidi" w:hAnsiTheme="minorBidi" w:cstheme="minorBidi"/>
+                                    </w:rPr>
+                                    <w:t>Design of Graphical User Interface</w:t>
+                                  </w:r>
+                                </w:p>
+                                <w:p>
+                                  <w:pPr>
+                                    <w:pStyle w:val="Default"/>
+                                    <w:numPr>
+                                      <w:ilvl w:val="0"/>
+                                      <w:numId w:val="5"/>
+                                    </w:numPr>
+                                    <w:rPr>
+                                      <w:rFonts w:asciiTheme="minorBidi" w:hAnsiTheme="minorBidi" w:cstheme="minorBidi"/>
+                                    </w:rPr>
+                                  </w:pPr>
+                                  <w:r>
+                                    <w:rPr>
+                                      <w:rFonts w:asciiTheme="minorBidi" w:hAnsiTheme="minorBidi" w:cstheme="minorBidi"/>
+                                    </w:rPr>
+                                    <w:t xml:space="preserve">Making Frontend Data Management </w:t>
+                                  </w:r>
+                                </w:p>
+                                <w:p>
+                                  <w:pPr>
+                                    <w:pStyle w:val="Default"/>
+                                    <w:numPr>
+                                      <w:ilvl w:val="0"/>
+                                      <w:numId w:val="5"/>
+                                    </w:numPr>
+                                    <w:rPr>
+                                      <w:rFonts w:asciiTheme="minorBidi" w:hAnsiTheme="minorBidi" w:cstheme="minorBidi"/>
+                                    </w:rPr>
+                                  </w:pPr>
+                                  <w:r>
+                                    <w:rPr>
+                                      <w:rFonts w:asciiTheme="minorBidi" w:hAnsiTheme="minorBidi" w:cstheme="minorBidi"/>
+                                    </w:rPr>
+                                    <w:t>Ensuring Better User Experience</w:t>
+                                  </w:r>
+                                </w:p>
+                              </w:tc>
+                            </w:tr>
+                            <w:tr>
+                              <w:trPr>
+                                <w:trHeight w:val="829"/>
+                              </w:trPr>
+                              <w:tc>
+                                <w:tcPr>
+                                  <w:tcW w:w="3102" w:type="dxa"/>
+                                  <w:vAlign w:val="center"/>
+                                </w:tcPr>
+                                <w:p>
+                                  <w:pPr>
+                                    <w:pStyle w:val="Default"/>
+                                    <w:jc w:val="center"/>
+                                    <w:rPr>
+                                      <w:rFonts w:asciiTheme="minorBidi" w:hAnsiTheme="minorBidi" w:cstheme="minorBidi"/>
+                                    </w:rPr>
+                                  </w:pPr>
+                                  <w:r>
+                                    <w:rPr>
+                                      <w:rFonts w:asciiTheme="minorBidi" w:hAnsiTheme="minorBidi" w:cstheme="minorBidi"/>
+                                    </w:rPr>
+                                    <w:t xml:space="preserve">Abdul </w:t>
+                                  </w:r>
+                                  <w:proofErr w:type="spellStart"/>
+                                  <w:r>
+                                    <w:rPr>
+                                      <w:rFonts w:asciiTheme="minorBidi" w:hAnsiTheme="minorBidi" w:cstheme="minorBidi"/>
+                                    </w:rPr>
+                                    <w:t>Arham</w:t>
+                                  </w:r>
+                                  <w:proofErr w:type="spellEnd"/>
+                                </w:p>
+                              </w:tc>
+                              <w:tc>
+                                <w:tcPr>
+                                  <w:tcW w:w="2475" w:type="dxa"/>
+                                </w:tcPr>
+                                <w:p>
+                                  <w:pPr>
+                                    <w:pStyle w:val="Default"/>
+                                    <w:ind w:left="720"/>
+                                    <w:rPr>
+                                      <w:rFonts w:asciiTheme="minorBidi" w:hAnsiTheme="minorBidi" w:cstheme="minorBidi"/>
+                                    </w:rPr>
+                                  </w:pPr>
+                                </w:p>
+                                <w:p>
+                                  <w:pPr>
+                                    <w:pStyle w:val="Default"/>
+                                    <w:ind w:left="720"/>
+                                    <w:rPr>
+                                      <w:rFonts w:asciiTheme="minorBidi" w:hAnsiTheme="minorBidi" w:cstheme="minorBidi"/>
+                                    </w:rPr>
+                                  </w:pPr>
+                                  <w:r>
+                                    <w:rPr>
+                                      <w:rFonts w:asciiTheme="minorBidi" w:hAnsiTheme="minorBidi" w:cstheme="minorBidi"/>
+                                    </w:rPr>
+                                    <w:t>Database manager</w:t>
+                                  </w:r>
+                                </w:p>
+                              </w:tc>
+                              <w:tc>
+                                <w:tcPr>
+                                  <w:tcW w:w="3498" w:type="dxa"/>
+                                  <w:vAlign w:val="center"/>
+                                </w:tcPr>
+                                <w:p>
+                                  <w:pPr>
+                                    <w:pStyle w:val="Default"/>
+                                    <w:numPr>
+                                      <w:ilvl w:val="0"/>
+                                      <w:numId w:val="4"/>
+                                    </w:numPr>
+                                    <w:rPr>
+                                      <w:rFonts w:asciiTheme="minorBidi" w:hAnsiTheme="minorBidi" w:cstheme="minorBidi"/>
+                                    </w:rPr>
+                                  </w:pPr>
+                                  <w:r>
+                                    <w:rPr>
+                                      <w:rFonts w:asciiTheme="minorBidi" w:hAnsiTheme="minorBidi" w:cstheme="minorBidi"/>
+                                      <w:b/>
+                                    </w:rPr>
+                                    <w:t>Backend</w:t>
+                                  </w:r>
+                                </w:p>
+                                <w:p>
+                                  <w:pPr>
+                                    <w:pStyle w:val="Default"/>
+                                    <w:numPr>
+                                      <w:ilvl w:val="0"/>
+                                      <w:numId w:val="4"/>
+                                    </w:numPr>
+                                    <w:rPr>
+                                      <w:rFonts w:asciiTheme="minorBidi" w:hAnsiTheme="minorBidi" w:cstheme="minorBidi"/>
+                                    </w:rPr>
+                                  </w:pPr>
+                                  <w:r>
+                                    <w:rPr>
+                                      <w:rFonts w:asciiTheme="minorBidi" w:hAnsiTheme="minorBidi" w:cstheme="minorBidi"/>
+                                    </w:rPr>
+                                    <w:t>Business Logic</w:t>
+                                  </w:r>
+                                </w:p>
+                                <w:p>
+                                  <w:pPr>
+                                    <w:pStyle w:val="Default"/>
+                                    <w:numPr>
+                                      <w:ilvl w:val="0"/>
+                                      <w:numId w:val="4"/>
+                                    </w:numPr>
+                                    <w:rPr>
+                                      <w:rFonts w:asciiTheme="minorBidi" w:hAnsiTheme="minorBidi" w:cstheme="minorBidi"/>
+                                    </w:rPr>
+                                  </w:pPr>
+                                  <w:r>
+                                    <w:rPr>
+                                      <w:rFonts w:asciiTheme="minorBidi" w:hAnsiTheme="minorBidi" w:cstheme="minorBidi"/>
+                                    </w:rPr>
+                                    <w:t>Integrating Backend JavaScript with Frontend</w:t>
+                                  </w:r>
+                                </w:p>
+                                <w:p>
+                                  <w:pPr>
+                                    <w:pStyle w:val="Default"/>
+                                    <w:numPr>
+                                      <w:ilvl w:val="0"/>
+                                      <w:numId w:val="4"/>
+                                    </w:numPr>
+                                    <w:rPr>
+                                      <w:rFonts w:asciiTheme="minorBidi" w:hAnsiTheme="minorBidi" w:cstheme="minorBidi"/>
+                                    </w:rPr>
+                                  </w:pPr>
+                                  <w:r>
+                                    <w:rPr>
+                                      <w:rFonts w:asciiTheme="minorBidi" w:hAnsiTheme="minorBidi" w:cstheme="minorBidi"/>
+                                    </w:rPr>
+                                    <w:t>Integrating Backend with Database Layer</w:t>
+                                  </w:r>
+                                </w:p>
+                              </w:tc>
+                            </w:tr>
+                          </w:tbl>
+                          <w:p>
+                            <w:pPr>
+                              <w:pStyle w:val="Default"/>
+                              <w:spacing w:after="240" w:line="276" w:lineRule="auto"/>
+                              <w:jc w:val="both"/>
+                              <w:rPr>
+                                <w:rFonts w:asciiTheme="minorBidi" w:hAnsiTheme="minorBidi" w:cstheme="minorBidi"/>
+                                <w:b/>
+                              </w:rPr>
+                            </w:pPr>
+                            <w:r>
+                              <w:rPr>
+                                <w:rFonts w:asciiTheme="minorBidi" w:hAnsiTheme="minorBidi" w:cstheme="minorBidi"/>
+                                <w:b/>
+                              </w:rPr>
+                              <w:t>Tech Stack:</w:t>
                             </w:r>
                           </w:p>
                           <w:p>
@@ -1318,18 +1934,28 @@
                               <w:jc w:val="both"/>
                               <w:rPr>
                                 <w:rFonts w:asciiTheme="minorBidi" w:hAnsiTheme="minorBidi" w:cstheme="minorBidi"/>
+                              </w:rPr>
+                            </w:pPr>
+                            <w:r>
+                              <w:rPr>
+                                <w:rFonts w:asciiTheme="minorBidi" w:hAnsiTheme="minorBidi" w:cstheme="minorBidi"/>
                                 <w:b/>
-                                <w:bCs/>
-                              </w:rPr>
-                            </w:pPr>
-                            <w:r>
-                              <w:rPr>
-                                <w:rFonts w:asciiTheme="minorBidi" w:hAnsiTheme="minorBidi" w:cstheme="minorBidi"/>
-                                <w:b/>
-                                <w:bCs/>
-                              </w:rPr>
-                              <w:tab/>
-                              <w:t>Visually pleasing display to show all seats</w:t>
+                              </w:rPr>
+                              <w:t xml:space="preserve">Frontend – </w:t>
+                            </w:r>
+                            <w:r>
+                              <w:rPr>
+                                <w:rFonts w:asciiTheme="minorBidi" w:hAnsiTheme="minorBidi" w:cstheme="minorBidi"/>
+                              </w:rPr>
+                              <w:t>HTML, CSS, JavaSc</w:t>
+                            </w:r>
+                            <w:bookmarkStart w:id="0" w:name="_GoBack"/>
+                            <w:bookmarkEnd w:id="0"/>
+                            <w:r>
+                              <w:rPr>
+                                <w:rFonts w:asciiTheme="minorBidi" w:hAnsiTheme="minorBidi" w:cstheme="minorBidi"/>
+                              </w:rPr>
+                              <w:t>ript</w:t>
                             </w:r>
                           </w:p>
                           <w:p>
@@ -1339,18 +1965,20 @@
                               <w:jc w:val="both"/>
                               <w:rPr>
                                 <w:rFonts w:asciiTheme="minorBidi" w:hAnsiTheme="minorBidi" w:cstheme="minorBidi"/>
+                              </w:rPr>
+                            </w:pPr>
+                            <w:r>
+                              <w:rPr>
+                                <w:rFonts w:asciiTheme="minorBidi" w:hAnsiTheme="minorBidi" w:cstheme="minorBidi"/>
                                 <w:b/>
-                                <w:bCs/>
-                              </w:rPr>
-                            </w:pPr>
-                            <w:r>
-                              <w:rPr>
-                                <w:rFonts w:asciiTheme="minorBidi" w:hAnsiTheme="minorBidi" w:cstheme="minorBidi"/>
-                                <w:b/>
-                                <w:bCs/>
-                              </w:rPr>
-                              <w:tab/>
-                              <w:t>Green for available, red for purchased and grey for booked</w:t>
+                              </w:rPr>
+                              <w:t xml:space="preserve">Backend – </w:t>
+                            </w:r>
+                            <w:r>
+                              <w:rPr>
+                                <w:rFonts w:asciiTheme="minorBidi" w:hAnsiTheme="minorBidi" w:cstheme="minorBidi"/>
+                              </w:rPr>
+                              <w:t>Node JS</w:t>
                             </w:r>
                           </w:p>
                           <w:p>
@@ -1360,19 +1988,37 @@
                               <w:jc w:val="both"/>
                               <w:rPr>
                                 <w:rFonts w:asciiTheme="minorBidi" w:hAnsiTheme="minorBidi" w:cstheme="minorBidi"/>
+                              </w:rPr>
+                            </w:pPr>
+                            <w:r>
+                              <w:rPr>
+                                <w:rFonts w:asciiTheme="minorBidi" w:hAnsiTheme="minorBidi" w:cstheme="minorBidi"/>
                                 <w:b/>
-                                <w:bCs/>
-                              </w:rPr>
-                            </w:pPr>
+                              </w:rPr>
+                              <w:t xml:space="preserve">Database </w:t>
+                            </w:r>
                             <w:r>
                               <w:rPr>
                                 <w:rFonts w:asciiTheme="minorBidi" w:hAnsiTheme="minorBidi" w:cstheme="minorBidi"/>
                                 <w:b/>
-                                <w:bCs/>
-                              </w:rPr>
-                              <w:tab/>
-                              <w:t xml:space="preserve">Time-dependent booking and cancellation of seats. </w:t>
-                            </w:r>
+                              </w:rPr>
+                              <w:t>–</w:t>
+                            </w:r>
+                            <w:r>
+                              <w:rPr>
+                                <w:rFonts w:asciiTheme="minorBidi" w:hAnsiTheme="minorBidi" w:cstheme="minorBidi"/>
+                                <w:b/>
+                              </w:rPr>
+                              <w:t xml:space="preserve"> </w:t>
+                            </w:r>
+                            <w:proofErr w:type="spellStart"/>
+                            <w:r>
+                              <w:rPr>
+                                <w:rFonts w:asciiTheme="minorBidi" w:hAnsiTheme="minorBidi" w:cstheme="minorBidi"/>
+                              </w:rPr>
+                              <w:t>MySql</w:t>
+                            </w:r>
+                            <w:proofErr w:type="spellEnd"/>
                           </w:p>
                           <w:p>
                             <w:pPr>
@@ -1381,279 +2027,8 @@
                               <w:jc w:val="both"/>
                               <w:rPr>
                                 <w:rFonts w:asciiTheme="minorBidi" w:hAnsiTheme="minorBidi" w:cstheme="minorBidi"/>
-                                <w:b/>
-                                <w:bCs/>
                               </w:rPr>
                             </w:pPr>
-                            <w:r>
-                              <w:rPr>
-                                <w:rFonts w:asciiTheme="minorBidi" w:hAnsiTheme="minorBidi" w:cstheme="minorBidi"/>
-                                <w:b/>
-                                <w:bCs/>
-                              </w:rPr>
-                              <w:tab/>
-                              <w:t xml:space="preserve">How </w:t>
-                            </w:r>
-                            <w:proofErr w:type="gramStart"/>
-                            <w:r>
-                              <w:rPr>
-                                <w:rFonts w:asciiTheme="minorBidi" w:hAnsiTheme="minorBidi" w:cstheme="minorBidi"/>
-                                <w:b/>
-                                <w:bCs/>
-                              </w:rPr>
-                              <w:t>Admin will</w:t>
-                            </w:r>
-                            <w:proofErr w:type="gramEnd"/>
-                            <w:r>
-                              <w:rPr>
-                                <w:rFonts w:asciiTheme="minorBidi" w:hAnsiTheme="minorBidi" w:cstheme="minorBidi"/>
-                                <w:b/>
-                                <w:bCs/>
-                              </w:rPr>
-                              <w:t xml:space="preserve"> change movie titles?</w:t>
-                            </w:r>
-                          </w:p>
-                          <w:p>
-                            <w:pPr>
-                              <w:pStyle w:val="Default"/>
-                              <w:spacing w:after="240" w:line="276" w:lineRule="auto"/>
-                              <w:jc w:val="both"/>
-                              <w:rPr>
-                                <w:rFonts w:asciiTheme="minorBidi" w:hAnsiTheme="minorBidi" w:cstheme="minorBidi"/>
-                                <w:b/>
-                                <w:bCs/>
-                              </w:rPr>
-                            </w:pPr>
-                            <w:r>
-                              <w:rPr>
-                                <w:rFonts w:asciiTheme="minorBidi" w:hAnsiTheme="minorBidi" w:cstheme="minorBidi"/>
-                                <w:b/>
-                                <w:bCs/>
-                              </w:rPr>
-                              <w:tab/>
-                              <w:t xml:space="preserve">Movie titles and timings shown aesthetically, maybe on user end (Using </w:t>
-                            </w:r>
-                            <w:proofErr w:type="spellStart"/>
-                            <w:r>
-                              <w:rPr>
-                                <w:rFonts w:asciiTheme="minorBidi" w:hAnsiTheme="minorBidi" w:cstheme="minorBidi"/>
-                                <w:b/>
-                                <w:bCs/>
-                              </w:rPr>
-                              <w:t>imdb</w:t>
-                            </w:r>
-                            <w:proofErr w:type="spellEnd"/>
-                            <w:r>
-                              <w:rPr>
-                                <w:rFonts w:asciiTheme="minorBidi" w:hAnsiTheme="minorBidi" w:cstheme="minorBidi"/>
-                                <w:b/>
-                                <w:bCs/>
-                              </w:rPr>
-                              <w:t xml:space="preserve"> webpage embedded?)</w:t>
-                            </w:r>
-                          </w:p>
-                          <w:p>
-                            <w:pPr>
-                              <w:pStyle w:val="Default"/>
-                              <w:spacing w:after="240" w:line="276" w:lineRule="auto"/>
-                              <w:jc w:val="both"/>
-                              <w:rPr>
-                                <w:rFonts w:asciiTheme="minorBidi" w:hAnsiTheme="minorBidi" w:cstheme="minorBidi"/>
-                                <w:b/>
-                                <w:bCs/>
-                              </w:rPr>
-                            </w:pPr>
-                            <w:r>
-                              <w:rPr>
-                                <w:rFonts w:asciiTheme="minorBidi" w:hAnsiTheme="minorBidi" w:cstheme="minorBidi"/>
-                                <w:b/>
-                                <w:bCs/>
-                              </w:rPr>
-                              <w:tab/>
-                              <w:t>Categories of tickets</w:t>
-                            </w:r>
-                          </w:p>
-                          <w:p>
-                            <w:pPr>
-                              <w:pStyle w:val="Default"/>
-                              <w:spacing w:after="240" w:line="276" w:lineRule="auto"/>
-                              <w:jc w:val="both"/>
-                              <w:rPr>
-                                <w:rFonts w:asciiTheme="minorBidi" w:hAnsiTheme="minorBidi" w:cstheme="minorBidi"/>
-                                <w:b/>
-                                <w:bCs/>
-                              </w:rPr>
-                            </w:pPr>
-                            <w:r>
-                              <w:rPr>
-                                <w:rFonts w:asciiTheme="minorBidi" w:hAnsiTheme="minorBidi" w:cstheme="minorBidi"/>
-                                <w:b/>
-                                <w:bCs/>
-                              </w:rPr>
-                              <w:tab/>
-                              <w:t>Discounts?</w:t>
-                            </w:r>
-                          </w:p>
-                          <w:p>
-                            <w:pPr>
-                              <w:pStyle w:val="Default"/>
-                              <w:spacing w:after="240" w:line="276" w:lineRule="auto"/>
-                              <w:jc w:val="both"/>
-                              <w:rPr>
-                                <w:rFonts w:asciiTheme="minorBidi" w:hAnsiTheme="minorBidi" w:cstheme="minorBidi"/>
-                                <w:b/>
-                                <w:bCs/>
-                              </w:rPr>
-                            </w:pPr>
-                            <w:r>
-                              <w:rPr>
-                                <w:rFonts w:asciiTheme="minorBidi" w:hAnsiTheme="minorBidi" w:cstheme="minorBidi"/>
-                                <w:b/>
-                                <w:bCs/>
-                              </w:rPr>
-                              <w:tab/>
-                              <w:t>Yearly membership? Keeping track of membership</w:t>
-                            </w:r>
-                          </w:p>
-                          <w:p>
-                            <w:pPr>
-                              <w:pStyle w:val="Default"/>
-                              <w:spacing w:after="240" w:line="276" w:lineRule="auto"/>
-                              <w:jc w:val="both"/>
-                              <w:rPr>
-                                <w:rFonts w:asciiTheme="minorBidi" w:hAnsiTheme="minorBidi" w:cstheme="minorBidi"/>
-                                <w:b/>
-                                <w:bCs/>
-                              </w:rPr>
-                            </w:pPr>
-                            <w:r>
-                              <w:rPr>
-                                <w:rFonts w:asciiTheme="minorBidi" w:hAnsiTheme="minorBidi" w:cstheme="minorBidi"/>
-                                <w:b/>
-                                <w:bCs/>
-                              </w:rPr>
-                              <w:tab/>
-                              <w:t xml:space="preserve">Membership perks? 15% discount, one free ticket every Wednesday, 10% discount on food items </w:t>
-                            </w:r>
-                            <w:proofErr w:type="spellStart"/>
-                            <w:r>
-                              <w:rPr>
-                                <w:rFonts w:asciiTheme="minorBidi" w:hAnsiTheme="minorBidi" w:cstheme="minorBidi"/>
-                                <w:b/>
-                                <w:bCs/>
-                              </w:rPr>
-                              <w:t>etc</w:t>
-                            </w:r>
-                            <w:proofErr w:type="spellEnd"/>
-                            <w:r>
-                              <w:rPr>
-                                <w:rFonts w:asciiTheme="minorBidi" w:hAnsiTheme="minorBidi" w:cstheme="minorBidi"/>
-                                <w:b/>
-                                <w:bCs/>
-                              </w:rPr>
-                              <w:t>?</w:t>
-                            </w:r>
-                          </w:p>
-                          <w:p>
-                            <w:pPr>
-                              <w:pStyle w:val="Default"/>
-                              <w:spacing w:after="240" w:line="276" w:lineRule="auto"/>
-                              <w:jc w:val="both"/>
-                              <w:rPr>
-                                <w:rFonts w:asciiTheme="minorBidi" w:hAnsiTheme="minorBidi" w:cstheme="minorBidi"/>
-                                <w:b/>
-                                <w:bCs/>
-                              </w:rPr>
-                            </w:pPr>
-                            <w:r>
-                              <w:rPr>
-                                <w:rFonts w:asciiTheme="minorBidi" w:hAnsiTheme="minorBidi" w:cstheme="minorBidi"/>
-                                <w:b/>
-                                <w:bCs/>
-                              </w:rPr>
-                              <w:tab/>
-                            </w:r>
-                            <w:r>
-                              <w:rPr>
-                                <w:rFonts w:asciiTheme="minorBidi" w:hAnsiTheme="minorBidi" w:cstheme="minorBidi"/>
-                                <w:b/>
-                                <w:bCs/>
-                              </w:rPr>
-                              <w:t xml:space="preserve">Cancellation of purchased </w:t>
-                            </w:r>
-                            <w:proofErr w:type="gramStart"/>
-                            <w:r>
-                              <w:rPr>
-                                <w:rFonts w:asciiTheme="minorBidi" w:hAnsiTheme="minorBidi" w:cstheme="minorBidi"/>
-                                <w:b/>
-                                <w:bCs/>
-                              </w:rPr>
-                              <w:t>tickets?</w:t>
-                            </w:r>
-                            <w:proofErr w:type="gramEnd"/>
-                          </w:p>
-                          <w:p>
-                            <w:pPr>
-                              <w:pStyle w:val="Default"/>
-                              <w:spacing w:after="240" w:line="276" w:lineRule="auto"/>
-                              <w:jc w:val="both"/>
-                              <w:rPr>
-                                <w:rFonts w:asciiTheme="minorBidi" w:hAnsiTheme="minorBidi" w:cstheme="minorBidi"/>
-                                <w:b/>
-                                <w:bCs/>
-                              </w:rPr>
-                            </w:pPr>
-                            <w:r>
-                              <w:rPr>
-                                <w:rFonts w:asciiTheme="minorBidi" w:hAnsiTheme="minorBidi" w:cstheme="minorBidi"/>
-                                <w:b/>
-                                <w:bCs/>
-                              </w:rPr>
-                              <w:tab/>
-                              <w:t>How long will booking stand?</w:t>
-                            </w:r>
-                          </w:p>
-                          <w:p>
-                            <w:pPr>
-                              <w:pStyle w:val="Default"/>
-                              <w:spacing w:after="240" w:line="276" w:lineRule="auto"/>
-                              <w:jc w:val="both"/>
-                              <w:rPr>
-                                <w:rFonts w:asciiTheme="minorBidi" w:hAnsiTheme="minorBidi" w:cstheme="minorBidi"/>
-                                <w:b/>
-                                <w:bCs/>
-                              </w:rPr>
-                            </w:pPr>
-                            <w:r>
-                              <w:rPr>
-                                <w:rFonts w:asciiTheme="minorBidi" w:hAnsiTheme="minorBidi" w:cstheme="minorBidi"/>
-                                <w:b/>
-                                <w:bCs/>
-                              </w:rPr>
-                              <w:tab/>
-                              <w:t>UI for booking tickets?</w:t>
-                            </w:r>
-                          </w:p>
-                          <w:p>
-                            <w:pPr>
-                              <w:pStyle w:val="Default"/>
-                              <w:spacing w:after="240" w:line="276" w:lineRule="auto"/>
-                              <w:jc w:val="both"/>
-                              <w:rPr>
-                                <w:rFonts w:asciiTheme="minorBidi" w:hAnsiTheme="minorBidi" w:cstheme="minorBidi"/>
-                                <w:b/>
-                                <w:bCs/>
-                              </w:rPr>
-                            </w:pPr>
-                            <w:r>
-                              <w:rPr>
-                                <w:rFonts w:asciiTheme="minorBidi" w:hAnsiTheme="minorBidi" w:cstheme="minorBidi"/>
-                                <w:b/>
-                                <w:bCs/>
-                              </w:rPr>
-                              <w:tab/>
-                              <w:t>UI for purchasing online tickets maybe?</w:t>
-                            </w:r>
                           </w:p>
                         </w:txbxContent>
                       </wps:txbx>
@@ -1675,7 +2050,7 @@
                 <v:stroke joinstyle="miter"/>
                 <v:path gradientshapeok="t" o:connecttype="rect"/>
               </v:shapetype>
-              <v:shape id="Text Box 2" o:spid="_x0000_s1026" type="#_x0000_t202" style="width:448.2pt;height:591pt;visibility:visible;mso-wrap-style:square;mso-left-percent:-10001;mso-top-percent:-10001;mso-position-horizontal:absolute;mso-position-horizontal-relative:char;mso-position-vertical:absolute;mso-position-vertical-relative:line;mso-left-percent:-10001;mso-top-percent:-10001;v-text-anchor:top" o:gfxdata="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" fillcolor="white [3201]" strokeweight=".5pt">
+              <v:shape id="Text Box 2" o:spid="_x0000_s1026" type="#_x0000_t202" style="width:448.2pt;height:591pt;visibility:visible;mso-wrap-style:square;mso-left-percent:-10001;mso-top-percent:-10001;mso-position-horizontal:absolute;mso-position-horizontal-relative:char;mso-position-vertical:absolute;mso-position-vertical-relative:line;mso-left-percent:-10001;mso-top-percent:-10001;v-text-anchor:top" o:gfxdata="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" fillcolor="white [3201]" strokeweight=".5pt">
                 <v:textbox style="mso-next-textbox:#Text Box 4">
                   <w:txbxContent>
                     <w:p>
@@ -1932,49 +2307,25 @@
                         </w:rPr>
                         <w:t xml:space="preserve">In today’s world, almost everything is connected digitally. </w:t>
                       </w:r>
-                      <w:proofErr w:type="gramStart"/>
-                      <w:r>
-                        <w:rPr>
-                          <w:rFonts w:asciiTheme="minorBidi" w:hAnsiTheme="minorBidi" w:cstheme="minorBidi"/>
-                        </w:rPr>
-                        <w:t>So</w:t>
-                      </w:r>
-                      <w:proofErr w:type="gramEnd"/>
-                      <w:r>
-                        <w:rPr>
-                          <w:rFonts w:asciiTheme="minorBidi" w:hAnsiTheme="minorBidi" w:cstheme="minorBidi"/>
-                        </w:rPr>
-                        <w:t xml:space="preserve"> it would be very effective for libraries to use a management system to keep a record of all sorts of information like</w:t>
-                      </w:r>
-                      <w:r>
-                        <w:rPr>
-                          <w:rFonts w:asciiTheme="minorBidi" w:hAnsiTheme="minorBidi" w:cstheme="minorBidi"/>
-                        </w:rPr>
-                        <w:t xml:space="preserve"> movie type, number of theatres, seat number, booking of ticket etc</w:t>
-                      </w:r>
-                      <w:r>
-                        <w:rPr>
-                          <w:rFonts w:asciiTheme="minorBidi" w:hAnsiTheme="minorBidi" w:cstheme="minorBidi"/>
-                        </w:rPr>
-                        <w:t>.</w:t>
-                      </w:r>
-                      <w:r>
-                        <w:rPr>
-                          <w:rFonts w:asciiTheme="minorBidi" w:hAnsiTheme="minorBidi" w:cstheme="minorBidi"/>
-                        </w:rPr>
-                        <w:t xml:space="preserve"> A key component of our project would be to use databases for real-time storage of all this data. Using MySQL, the data will be stored in the form of tables and blocks in a database and accessed through the </w:t>
-                      </w:r>
-                      <w:r>
-                        <w:rPr>
-                          <w:rFonts w:asciiTheme="minorBidi" w:hAnsiTheme="minorBidi" w:cstheme="minorBidi"/>
-                        </w:rPr>
-                        <w:t>____</w:t>
-                      </w:r>
-                      <w:r>
-                        <w:rPr>
-                          <w:rFonts w:asciiTheme="minorBidi" w:hAnsiTheme="minorBidi" w:cstheme="minorBidi"/>
-                        </w:rPr>
-                        <w:t xml:space="preserve"> Library.</w:t>
+                      <w:r>
+                        <w:rPr>
+                          <w:rFonts w:asciiTheme="minorBidi" w:hAnsiTheme="minorBidi" w:cstheme="minorBidi"/>
+                        </w:rPr>
+                        <w:t xml:space="preserve">A Cinema can provide the customers a better experience by </w:t>
+                      </w:r>
+                      <w:proofErr w:type="spellStart"/>
+                      <w:r>
+                        <w:rPr>
+                          <w:rFonts w:asciiTheme="minorBidi" w:hAnsiTheme="minorBidi" w:cstheme="minorBidi"/>
+                        </w:rPr>
+                        <w:t>digtalizing</w:t>
+                      </w:r>
+                      <w:proofErr w:type="spellEnd"/>
+                      <w:r>
+                        <w:rPr>
+                          <w:rFonts w:asciiTheme="minorBidi" w:hAnsiTheme="minorBidi" w:cstheme="minorBidi"/>
+                        </w:rPr>
+                        <w:t xml:space="preserve"> its business model. It also includes the fact of making an effective database system that manages all kind of records including movies being shown, ticketing management and a lot more. Keeping this perspective in our view we shall be working with our aim of building a web based Cinema Ticketing System.</w:t>
                       </w:r>
                     </w:p>
                     <w:p>
@@ -1990,19 +2341,35 @@
                         <w:rPr>
                           <w:rFonts w:asciiTheme="minorBidi" w:hAnsiTheme="minorBidi" w:cstheme="minorBidi"/>
                         </w:rPr>
-                        <w:t xml:space="preserve">In general, user information such as Name, </w:t>
-                      </w:r>
-                      <w:r>
-                        <w:rPr>
-                          <w:rFonts w:asciiTheme="minorBidi" w:hAnsiTheme="minorBidi" w:cstheme="minorBidi"/>
-                        </w:rPr>
-                        <w:t>CNIC</w:t>
-                      </w:r>
-                      <w:r>
-                        <w:rPr>
-                          <w:rFonts w:asciiTheme="minorBidi" w:hAnsiTheme="minorBidi" w:cstheme="minorBidi"/>
-                        </w:rPr>
-                        <w:t>, Current Status, fines/ charges will be stored. Whereas, Employee Databases will include employee types (Librarian, Assistant, Technician, Janitors, etc.), their attendance, performance, and rank. For books, the number of copies, damaged items (if any), current availability, new arrivals, etc., will be saved in these databases.</w:t>
+                        <w:t xml:space="preserve">In our database, we shall be building a schema regarding what data should be stored and how would different data relate each other. This will include building of different tables including the customers table, movies table etc. We shall be making our database by writing </w:t>
+                      </w:r>
+                      <w:proofErr w:type="spellStart"/>
+                      <w:r>
+                        <w:rPr>
+                          <w:rFonts w:asciiTheme="minorBidi" w:hAnsiTheme="minorBidi" w:cstheme="minorBidi"/>
+                        </w:rPr>
+                        <w:t>sql</w:t>
+                      </w:r>
+                      <w:proofErr w:type="spellEnd"/>
+                      <w:r>
+                        <w:rPr>
+                          <w:rFonts w:asciiTheme="minorBidi" w:hAnsiTheme="minorBidi" w:cstheme="minorBidi"/>
+                        </w:rPr>
+                        <w:t xml:space="preserve"> queries in </w:t>
+                      </w:r>
+                      <w:proofErr w:type="spellStart"/>
+                      <w:r>
+                        <w:rPr>
+                          <w:rFonts w:asciiTheme="minorBidi" w:hAnsiTheme="minorBidi" w:cstheme="minorBidi"/>
+                        </w:rPr>
+                        <w:t>MySql</w:t>
+                      </w:r>
+                      <w:proofErr w:type="spellEnd"/>
+                      <w:r>
+                        <w:rPr>
+                          <w:rFonts w:asciiTheme="minorBidi" w:hAnsiTheme="minorBidi" w:cstheme="minorBidi"/>
+                        </w:rPr>
+                        <w:t xml:space="preserve">. </w:t>
                       </w:r>
                     </w:p>
                     <w:p>
@@ -2044,7 +2411,7 @@
                         <w:rPr>
                           <w:rFonts w:asciiTheme="minorBidi" w:hAnsiTheme="minorBidi" w:cstheme="minorBidi"/>
                         </w:rPr>
-                        <w:t xml:space="preserve"> _____</w:t>
+                        <w:t xml:space="preserve"> HTML, CSS and Java Script for building the frontend of our website</w:t>
                       </w:r>
                       <w:r>
                         <w:rPr>
@@ -2092,16 +2459,8 @@
                         <w:rPr>
                           <w:rFonts w:asciiTheme="minorBidi" w:hAnsiTheme="minorBidi" w:cstheme="minorBidi"/>
                         </w:rPr>
-                        <w:t xml:space="preserve"> seat-</w:t>
-                      </w:r>
-                      <w:proofErr w:type="gramStart"/>
-                      <w:r>
-                        <w:rPr>
-                          <w:rFonts w:asciiTheme="minorBidi" w:hAnsiTheme="minorBidi" w:cstheme="minorBidi"/>
-                        </w:rPr>
-                        <w:t>display</w:t>
-                      </w:r>
-                      <w:proofErr w:type="gramEnd"/>
+                        <w:t xml:space="preserve"> seat-display</w:t>
+                      </w:r>
                       <w:r>
                         <w:rPr>
                           <w:rFonts w:asciiTheme="minorBidi" w:hAnsiTheme="minorBidi" w:cstheme="minorBidi"/>
@@ -2118,7 +2477,19 @@
                         <w:rPr>
                           <w:rFonts w:asciiTheme="minorBidi" w:hAnsiTheme="minorBidi" w:cstheme="minorBidi"/>
                         </w:rPr>
-                        <w:t>. To make it more appealing, we will add simple animations such as those enabled on hovering, etc.</w:t>
+                        <w:t xml:space="preserve">. To make it more appealing, we </w:t>
+                      </w:r>
+                      <w:r>
+                        <w:rPr>
+                          <w:rFonts w:asciiTheme="minorBidi" w:hAnsiTheme="minorBidi" w:cstheme="minorBidi"/>
+                        </w:rPr>
+                        <w:t>shall</w:t>
+                      </w:r>
+                      <w:r>
+                        <w:rPr>
+                          <w:rFonts w:asciiTheme="minorBidi" w:hAnsiTheme="minorBidi" w:cstheme="minorBidi"/>
+                        </w:rPr>
+                        <w:t xml:space="preserve"> add simple animations such as those enabled on hovering, etc.</w:t>
                       </w:r>
                     </w:p>
                     <w:p>
@@ -2166,21 +2537,7 @@
                         <w:rPr>
                           <w:rFonts w:asciiTheme="minorBidi" w:hAnsiTheme="minorBidi" w:cstheme="minorBidi"/>
                         </w:rPr>
-                        <w:t xml:space="preserve">, in general). These controls will enable the </w:t>
-                      </w:r>
-                      <w:proofErr w:type="gramStart"/>
-                      <w:r>
-                        <w:rPr>
-                          <w:rFonts w:asciiTheme="minorBidi" w:hAnsiTheme="minorBidi" w:cstheme="minorBidi"/>
-                        </w:rPr>
-                        <w:t>Admin</w:t>
-                      </w:r>
-                      <w:proofErr w:type="gramEnd"/>
-                      <w:r>
-                        <w:rPr>
-                          <w:rFonts w:asciiTheme="minorBidi" w:hAnsiTheme="minorBidi" w:cstheme="minorBidi"/>
-                        </w:rPr>
-                        <w:t xml:space="preserve"> to </w:t>
+                        <w:t xml:space="preserve">, in general). These controls will enable the Admin to </w:t>
                       </w:r>
                       <w:r>
                         <w:rPr>
@@ -2290,6 +2647,8 @@
                         <w:jc w:val="both"/>
                         <w:rPr>
                           <w:rFonts w:asciiTheme="minorBidi" w:hAnsiTheme="minorBidi" w:cstheme="minorBidi"/>
+                          <w:b/>
+                          <w:bCs/>
                         </w:rPr>
                       </w:pPr>
                       <w:r>
@@ -2314,7 +2673,13 @@
                         <w:rPr>
                           <w:rFonts w:asciiTheme="minorBidi" w:hAnsiTheme="minorBidi" w:cstheme="minorBidi"/>
                         </w:rPr>
-                        <w:t>by entering _____</w:t>
+                        <w:t xml:space="preserve">by entering </w:t>
+                      </w:r>
+                      <w:r>
+                        <w:rPr>
+                          <w:rFonts w:asciiTheme="minorBidi" w:hAnsiTheme="minorBidi" w:cstheme="minorBidi"/>
+                        </w:rPr>
+                        <w:t>the movie title, film star or production company.</w:t>
                       </w:r>
                     </w:p>
                     <w:p>
@@ -2325,16 +2690,642 @@
                         <w:rPr>
                           <w:rFonts w:asciiTheme="minorBidi" w:hAnsiTheme="minorBidi" w:cstheme="minorBidi"/>
                           <w:b/>
-                          <w:bCs/>
                         </w:rPr>
                       </w:pPr>
                       <w:r>
                         <w:rPr>
                           <w:rFonts w:asciiTheme="minorBidi" w:hAnsiTheme="minorBidi" w:cstheme="minorBidi"/>
                           <w:b/>
-                          <w:bCs/>
-                        </w:rPr>
-                        <w:t>//Features to be added:</w:t>
+                        </w:rPr>
+                        <w:t xml:space="preserve">Group </w:t>
+                      </w:r>
+                      <w:proofErr w:type="spellStart"/>
+                      <w:r>
+                        <w:rPr>
+                          <w:rFonts w:asciiTheme="minorBidi" w:hAnsiTheme="minorBidi" w:cstheme="minorBidi"/>
+                          <w:b/>
+                        </w:rPr>
+                        <w:t>Mambers</w:t>
+                      </w:r>
+                      <w:proofErr w:type="spellEnd"/>
+                      <w:r>
+                        <w:rPr>
+                          <w:rFonts w:asciiTheme="minorBidi" w:hAnsiTheme="minorBidi" w:cstheme="minorBidi"/>
+                          <w:b/>
+                        </w:rPr>
+                        <w:t xml:space="preserve"> and Their Allocated Tasks</w:t>
+                      </w:r>
+                    </w:p>
+                    <w:tbl>
+                      <w:tblPr>
+                        <w:tblStyle w:val="TableGrid"/>
+                        <w:tblW w:w="9075" w:type="dxa"/>
+                        <w:tblInd w:w="-5" w:type="dxa"/>
+                        <w:tblLook w:val="04A0" w:firstRow="1" w:lastRow="0" w:firstColumn="1" w:lastColumn="0" w:noHBand="0" w:noVBand="1"/>
+                      </w:tblPr>
+                      <w:tblGrid>
+                        <w:gridCol w:w="3102"/>
+                        <w:gridCol w:w="2475"/>
+                        <w:gridCol w:w="3498"/>
+                      </w:tblGrid>
+                      <w:tr>
+                        <w:trPr>
+                          <w:trHeight w:val="829"/>
+                        </w:trPr>
+                        <w:tc>
+                          <w:tcPr>
+                            <w:tcW w:w="3102" w:type="dxa"/>
+                            <w:vAlign w:val="center"/>
+                          </w:tcPr>
+                          <w:p>
+                            <w:pPr>
+                              <w:pStyle w:val="Default"/>
+                              <w:jc w:val="center"/>
+                              <w:rPr>
+                                <w:rFonts w:asciiTheme="minorBidi" w:hAnsiTheme="minorBidi" w:cstheme="minorBidi"/>
+                                <w:b/>
+                                <w:bCs/>
+                                <w:sz w:val="28"/>
+                                <w:szCs w:val="28"/>
+                              </w:rPr>
+                            </w:pPr>
+                            <w:r>
+                              <w:rPr>
+                                <w:rFonts w:asciiTheme="minorBidi" w:hAnsiTheme="minorBidi" w:cstheme="minorBidi"/>
+                                <w:b/>
+                                <w:bCs/>
+                                <w:sz w:val="28"/>
+                                <w:szCs w:val="28"/>
+                              </w:rPr>
+                              <w:t>Group Member Name</w:t>
+                            </w:r>
+                          </w:p>
+                        </w:tc>
+                        <w:tc>
+                          <w:tcPr>
+                            <w:tcW w:w="2475" w:type="dxa"/>
+                          </w:tcPr>
+                          <w:p>
+                            <w:pPr>
+                              <w:pStyle w:val="Default"/>
+                              <w:rPr>
+                                <w:rFonts w:asciiTheme="minorBidi" w:hAnsiTheme="minorBidi" w:cstheme="minorBidi"/>
+                                <w:b/>
+                                <w:bCs/>
+                                <w:sz w:val="28"/>
+                                <w:szCs w:val="28"/>
+                              </w:rPr>
+                            </w:pPr>
+                          </w:p>
+                          <w:p>
+                            <w:pPr>
+                              <w:pStyle w:val="Default"/>
+                              <w:rPr>
+                                <w:rFonts w:asciiTheme="minorBidi" w:hAnsiTheme="minorBidi" w:cstheme="minorBidi"/>
+                                <w:b/>
+                                <w:bCs/>
+                                <w:sz w:val="28"/>
+                                <w:szCs w:val="28"/>
+                              </w:rPr>
+                            </w:pPr>
+                            <w:r>
+                              <w:rPr>
+                                <w:rFonts w:asciiTheme="minorBidi" w:hAnsiTheme="minorBidi" w:cstheme="minorBidi"/>
+                                <w:b/>
+                                <w:bCs/>
+                                <w:sz w:val="28"/>
+                                <w:szCs w:val="28"/>
+                              </w:rPr>
+                              <w:t>Member</w:t>
+                            </w:r>
+                          </w:p>
+                          <w:p>
+                            <w:pPr>
+                              <w:pStyle w:val="Default"/>
+                              <w:rPr>
+                                <w:rFonts w:asciiTheme="minorBidi" w:hAnsiTheme="minorBidi" w:cstheme="minorBidi"/>
+                                <w:b/>
+                                <w:bCs/>
+                                <w:sz w:val="28"/>
+                                <w:szCs w:val="28"/>
+                              </w:rPr>
+                            </w:pPr>
+                            <w:r>
+                              <w:rPr>
+                                <w:rFonts w:asciiTheme="minorBidi" w:hAnsiTheme="minorBidi" w:cstheme="minorBidi"/>
+                                <w:b/>
+                                <w:bCs/>
+                                <w:sz w:val="28"/>
+                                <w:szCs w:val="28"/>
+                              </w:rPr>
+                              <w:t>Title</w:t>
+                            </w:r>
+                          </w:p>
+                        </w:tc>
+                        <w:tc>
+                          <w:tcPr>
+                            <w:tcW w:w="3498" w:type="dxa"/>
+                            <w:vAlign w:val="center"/>
+                          </w:tcPr>
+                          <w:p>
+                            <w:pPr>
+                              <w:pStyle w:val="Default"/>
+                              <w:jc w:val="center"/>
+                              <w:rPr>
+                                <w:rFonts w:asciiTheme="minorBidi" w:hAnsiTheme="minorBidi" w:cstheme="minorBidi"/>
+                                <w:b/>
+                                <w:bCs/>
+                                <w:sz w:val="28"/>
+                                <w:szCs w:val="28"/>
+                              </w:rPr>
+                            </w:pPr>
+                            <w:r>
+                              <w:rPr>
+                                <w:rFonts w:asciiTheme="minorBidi" w:hAnsiTheme="minorBidi" w:cstheme="minorBidi"/>
+                                <w:b/>
+                                <w:bCs/>
+                                <w:sz w:val="28"/>
+                                <w:szCs w:val="28"/>
+                              </w:rPr>
+                              <w:t>Role / Tasks Allocated</w:t>
+                            </w:r>
+                          </w:p>
+                        </w:tc>
+                      </w:tr>
+                      <w:tr>
+                        <w:trPr>
+                          <w:trHeight w:val="829"/>
+                        </w:trPr>
+                        <w:tc>
+                          <w:tcPr>
+                            <w:tcW w:w="3102" w:type="dxa"/>
+                            <w:vAlign w:val="center"/>
+                          </w:tcPr>
+                          <w:p>
+                            <w:pPr>
+                              <w:pStyle w:val="Default"/>
+                              <w:jc w:val="center"/>
+                              <w:rPr>
+                                <w:rFonts w:asciiTheme="minorBidi" w:hAnsiTheme="minorBidi" w:cstheme="minorBidi"/>
+                              </w:rPr>
+                            </w:pPr>
+                            <w:r>
+                              <w:rPr>
+                                <w:rFonts w:asciiTheme="minorBidi" w:hAnsiTheme="minorBidi" w:cstheme="minorBidi"/>
+                              </w:rPr>
+                              <w:t>Muhammad Bilal</w:t>
+                            </w:r>
+                          </w:p>
+                        </w:tc>
+                        <w:tc>
+                          <w:tcPr>
+                            <w:tcW w:w="2475" w:type="dxa"/>
+                          </w:tcPr>
+                          <w:p>
+                            <w:pPr>
+                              <w:pStyle w:val="Default"/>
+                              <w:ind w:left="720"/>
+                              <w:rPr>
+                                <w:rFonts w:asciiTheme="minorBidi" w:hAnsiTheme="minorBidi" w:cstheme="minorBidi"/>
+                              </w:rPr>
+                            </w:pPr>
+                          </w:p>
+                          <w:p>
+                            <w:pPr>
+                              <w:pStyle w:val="Default"/>
+                              <w:ind w:left="720"/>
+                              <w:rPr>
+                                <w:rFonts w:asciiTheme="minorBidi" w:hAnsiTheme="minorBidi" w:cstheme="minorBidi"/>
+                              </w:rPr>
+                            </w:pPr>
+                          </w:p>
+                          <w:p>
+                            <w:pPr>
+                              <w:pStyle w:val="Default"/>
+                              <w:ind w:left="720"/>
+                              <w:rPr>
+                                <w:rFonts w:asciiTheme="minorBidi" w:hAnsiTheme="minorBidi" w:cstheme="minorBidi"/>
+                              </w:rPr>
+                            </w:pPr>
+                            <w:r>
+                              <w:rPr>
+                                <w:rFonts w:asciiTheme="minorBidi" w:hAnsiTheme="minorBidi" w:cstheme="minorBidi"/>
+                              </w:rPr>
+                              <w:t>Back-end Developer</w:t>
+                            </w:r>
+                          </w:p>
+                        </w:tc>
+                        <w:tc>
+                          <w:tcPr>
+                            <w:tcW w:w="3498" w:type="dxa"/>
+                            <w:vAlign w:val="center"/>
+                          </w:tcPr>
+                          <w:p>
+                            <w:pPr>
+                              <w:pStyle w:val="Default"/>
+                              <w:numPr>
+                                <w:ilvl w:val="0"/>
+                                <w:numId w:val="4"/>
+                              </w:numPr>
+                              <w:rPr>
+                                <w:rFonts w:asciiTheme="minorBidi" w:hAnsiTheme="minorBidi" w:cstheme="minorBidi"/>
+                              </w:rPr>
+                            </w:pPr>
+                            <w:r>
+                              <w:rPr>
+                                <w:rFonts w:asciiTheme="minorBidi" w:hAnsiTheme="minorBidi" w:cstheme="minorBidi"/>
+                                <w:b/>
+                              </w:rPr>
+                              <w:t>Manager</w:t>
+                            </w:r>
+                          </w:p>
+                          <w:p>
+                            <w:pPr>
+                              <w:pStyle w:val="Default"/>
+                              <w:numPr>
+                                <w:ilvl w:val="0"/>
+                                <w:numId w:val="4"/>
+                              </w:numPr>
+                              <w:rPr>
+                                <w:rFonts w:asciiTheme="minorBidi" w:hAnsiTheme="minorBidi" w:cstheme="minorBidi"/>
+                              </w:rPr>
+                            </w:pPr>
+                            <w:r>
+                              <w:rPr>
+                                <w:rFonts w:asciiTheme="minorBidi" w:hAnsiTheme="minorBidi" w:cstheme="minorBidi"/>
+                              </w:rPr>
+                              <w:t>Project Management</w:t>
+                            </w:r>
+                          </w:p>
+                          <w:p>
+                            <w:pPr>
+                              <w:pStyle w:val="Default"/>
+                              <w:numPr>
+                                <w:ilvl w:val="0"/>
+                                <w:numId w:val="4"/>
+                              </w:numPr>
+                              <w:rPr>
+                                <w:rFonts w:asciiTheme="minorBidi" w:hAnsiTheme="minorBidi" w:cstheme="minorBidi"/>
+                              </w:rPr>
+                            </w:pPr>
+                            <w:r>
+                              <w:rPr>
+                                <w:rFonts w:asciiTheme="minorBidi" w:hAnsiTheme="minorBidi" w:cstheme="minorBidi"/>
+                              </w:rPr>
+                              <w:t>Designing Database Schema</w:t>
+                            </w:r>
+                          </w:p>
+                          <w:p>
+                            <w:pPr>
+                              <w:pStyle w:val="Default"/>
+                              <w:numPr>
+                                <w:ilvl w:val="0"/>
+                                <w:numId w:val="4"/>
+                              </w:numPr>
+                              <w:rPr>
+                                <w:rFonts w:asciiTheme="minorBidi" w:hAnsiTheme="minorBidi" w:cstheme="minorBidi"/>
+                              </w:rPr>
+                            </w:pPr>
+                            <w:r>
+                              <w:rPr>
+                                <w:rFonts w:asciiTheme="minorBidi" w:hAnsiTheme="minorBidi" w:cstheme="minorBidi"/>
+                              </w:rPr>
+                              <w:t>Defining datatypes, relation of different data and their use case</w:t>
+                            </w:r>
+                          </w:p>
+                        </w:tc>
+                      </w:tr>
+                      <w:tr>
+                        <w:trPr>
+                          <w:trHeight w:val="793"/>
+                        </w:trPr>
+                        <w:tc>
+                          <w:tcPr>
+                            <w:tcW w:w="3102" w:type="dxa"/>
+                            <w:vAlign w:val="center"/>
+                          </w:tcPr>
+                          <w:p>
+                            <w:pPr>
+                              <w:pStyle w:val="Default"/>
+                              <w:jc w:val="center"/>
+                              <w:rPr>
+                                <w:rFonts w:asciiTheme="minorBidi" w:hAnsiTheme="minorBidi" w:cstheme="minorBidi"/>
+                              </w:rPr>
+                            </w:pPr>
+                            <w:r>
+                              <w:rPr>
+                                <w:rFonts w:asciiTheme="minorBidi" w:hAnsiTheme="minorBidi" w:cstheme="minorBidi"/>
+                              </w:rPr>
+                              <w:t xml:space="preserve">Muhammad </w:t>
+                            </w:r>
+                            <w:proofErr w:type="spellStart"/>
+                            <w:r>
+                              <w:rPr>
+                                <w:rFonts w:asciiTheme="minorBidi" w:hAnsiTheme="minorBidi" w:cstheme="minorBidi"/>
+                              </w:rPr>
+                              <w:t>Ashhub</w:t>
+                            </w:r>
+                            <w:proofErr w:type="spellEnd"/>
+                            <w:r>
+                              <w:rPr>
+                                <w:rFonts w:asciiTheme="minorBidi" w:hAnsiTheme="minorBidi" w:cstheme="minorBidi"/>
+                              </w:rPr>
+                              <w:t xml:space="preserve"> Ali</w:t>
+                            </w:r>
+                          </w:p>
+                        </w:tc>
+                        <w:tc>
+                          <w:tcPr>
+                            <w:tcW w:w="2475" w:type="dxa"/>
+                          </w:tcPr>
+                          <w:p>
+                            <w:pPr>
+                              <w:pStyle w:val="Default"/>
+                              <w:ind w:left="720"/>
+                              <w:rPr>
+                                <w:rFonts w:asciiTheme="minorBidi" w:hAnsiTheme="minorBidi" w:cstheme="minorBidi"/>
+                              </w:rPr>
+                            </w:pPr>
+                          </w:p>
+                          <w:p>
+                            <w:pPr>
+                              <w:pStyle w:val="Default"/>
+                              <w:ind w:left="720"/>
+                              <w:rPr>
+                                <w:rFonts w:asciiTheme="minorBidi" w:hAnsiTheme="minorBidi" w:cstheme="minorBidi"/>
+                              </w:rPr>
+                            </w:pPr>
+                          </w:p>
+                          <w:p>
+                            <w:pPr>
+                              <w:pStyle w:val="Default"/>
+                              <w:ind w:left="720"/>
+                              <w:rPr>
+                                <w:rFonts w:asciiTheme="minorBidi" w:hAnsiTheme="minorBidi" w:cstheme="minorBidi"/>
+                              </w:rPr>
+                            </w:pPr>
+                            <w:r>
+                              <w:rPr>
+                                <w:rFonts w:asciiTheme="minorBidi" w:hAnsiTheme="minorBidi" w:cstheme="minorBidi"/>
+                              </w:rPr>
+                              <w:t xml:space="preserve">Front-end </w:t>
+                            </w:r>
+                          </w:p>
+                          <w:p>
+                            <w:pPr>
+                              <w:pStyle w:val="Default"/>
+                              <w:ind w:left="720"/>
+                              <w:rPr>
+                                <w:rFonts w:asciiTheme="minorBidi" w:hAnsiTheme="minorBidi" w:cstheme="minorBidi"/>
+                              </w:rPr>
+                            </w:pPr>
+                            <w:r>
+                              <w:rPr>
+                                <w:rFonts w:asciiTheme="minorBidi" w:hAnsiTheme="minorBidi" w:cstheme="minorBidi"/>
+                              </w:rPr>
+                              <w:t>Developer</w:t>
+                            </w:r>
+                          </w:p>
+                        </w:tc>
+                        <w:tc>
+                          <w:tcPr>
+                            <w:tcW w:w="3498" w:type="dxa"/>
+                            <w:vAlign w:val="center"/>
+                          </w:tcPr>
+                          <w:p>
+                            <w:pPr>
+                              <w:pStyle w:val="Default"/>
+                              <w:numPr>
+                                <w:ilvl w:val="0"/>
+                                <w:numId w:val="5"/>
+                              </w:numPr>
+                              <w:rPr>
+                                <w:rFonts w:asciiTheme="minorBidi" w:hAnsiTheme="minorBidi" w:cstheme="minorBidi"/>
+                              </w:rPr>
+                            </w:pPr>
+                            <w:r>
+                              <w:rPr>
+                                <w:rFonts w:asciiTheme="minorBidi" w:hAnsiTheme="minorBidi" w:cstheme="minorBidi"/>
+                                <w:b/>
+                              </w:rPr>
+                              <w:t>Frontend</w:t>
+                            </w:r>
+                          </w:p>
+                          <w:p>
+                            <w:pPr>
+                              <w:pStyle w:val="Default"/>
+                              <w:numPr>
+                                <w:ilvl w:val="0"/>
+                                <w:numId w:val="5"/>
+                              </w:numPr>
+                              <w:rPr>
+                                <w:rFonts w:asciiTheme="minorBidi" w:hAnsiTheme="minorBidi" w:cstheme="minorBidi"/>
+                              </w:rPr>
+                            </w:pPr>
+                            <w:r>
+                              <w:rPr>
+                                <w:rFonts w:asciiTheme="minorBidi" w:hAnsiTheme="minorBidi" w:cstheme="minorBidi"/>
+                              </w:rPr>
+                              <w:t>Design of Graphical User Interface</w:t>
+                            </w:r>
+                          </w:p>
+                          <w:p>
+                            <w:pPr>
+                              <w:pStyle w:val="Default"/>
+                              <w:numPr>
+                                <w:ilvl w:val="0"/>
+                                <w:numId w:val="5"/>
+                              </w:numPr>
+                              <w:rPr>
+                                <w:rFonts w:asciiTheme="minorBidi" w:hAnsiTheme="minorBidi" w:cstheme="minorBidi"/>
+                              </w:rPr>
+                            </w:pPr>
+                            <w:r>
+                              <w:rPr>
+                                <w:rFonts w:asciiTheme="minorBidi" w:hAnsiTheme="minorBidi" w:cstheme="minorBidi"/>
+                              </w:rPr>
+                              <w:t xml:space="preserve">Making Frontend Data Management </w:t>
+                            </w:r>
+                          </w:p>
+                          <w:p>
+                            <w:pPr>
+                              <w:pStyle w:val="Default"/>
+                              <w:numPr>
+                                <w:ilvl w:val="0"/>
+                                <w:numId w:val="5"/>
+                              </w:numPr>
+                              <w:rPr>
+                                <w:rFonts w:asciiTheme="minorBidi" w:hAnsiTheme="minorBidi" w:cstheme="minorBidi"/>
+                              </w:rPr>
+                            </w:pPr>
+                            <w:r>
+                              <w:rPr>
+                                <w:rFonts w:asciiTheme="minorBidi" w:hAnsiTheme="minorBidi" w:cstheme="minorBidi"/>
+                              </w:rPr>
+                              <w:t>Ensuring Better User Experience</w:t>
+                            </w:r>
+                          </w:p>
+                        </w:tc>
+                      </w:tr>
+                      <w:tr>
+                        <w:trPr>
+                          <w:trHeight w:val="829"/>
+                        </w:trPr>
+                        <w:tc>
+                          <w:tcPr>
+                            <w:tcW w:w="3102" w:type="dxa"/>
+                            <w:vAlign w:val="center"/>
+                          </w:tcPr>
+                          <w:p>
+                            <w:pPr>
+                              <w:pStyle w:val="Default"/>
+                              <w:jc w:val="center"/>
+                              <w:rPr>
+                                <w:rFonts w:asciiTheme="minorBidi" w:hAnsiTheme="minorBidi" w:cstheme="minorBidi"/>
+                              </w:rPr>
+                            </w:pPr>
+                            <w:r>
+                              <w:rPr>
+                                <w:rFonts w:asciiTheme="minorBidi" w:hAnsiTheme="minorBidi" w:cstheme="minorBidi"/>
+                              </w:rPr>
+                              <w:t xml:space="preserve">Abdul </w:t>
+                            </w:r>
+                            <w:proofErr w:type="spellStart"/>
+                            <w:r>
+                              <w:rPr>
+                                <w:rFonts w:asciiTheme="minorBidi" w:hAnsiTheme="minorBidi" w:cstheme="minorBidi"/>
+                              </w:rPr>
+                              <w:t>Arham</w:t>
+                            </w:r>
+                            <w:proofErr w:type="spellEnd"/>
+                          </w:p>
+                        </w:tc>
+                        <w:tc>
+                          <w:tcPr>
+                            <w:tcW w:w="2475" w:type="dxa"/>
+                          </w:tcPr>
+                          <w:p>
+                            <w:pPr>
+                              <w:pStyle w:val="Default"/>
+                              <w:ind w:left="720"/>
+                              <w:rPr>
+                                <w:rFonts w:asciiTheme="minorBidi" w:hAnsiTheme="minorBidi" w:cstheme="minorBidi"/>
+                              </w:rPr>
+                            </w:pPr>
+                          </w:p>
+                          <w:p>
+                            <w:pPr>
+                              <w:pStyle w:val="Default"/>
+                              <w:ind w:left="720"/>
+                              <w:rPr>
+                                <w:rFonts w:asciiTheme="minorBidi" w:hAnsiTheme="minorBidi" w:cstheme="minorBidi"/>
+                              </w:rPr>
+                            </w:pPr>
+                            <w:r>
+                              <w:rPr>
+                                <w:rFonts w:asciiTheme="minorBidi" w:hAnsiTheme="minorBidi" w:cstheme="minorBidi"/>
+                              </w:rPr>
+                              <w:t>Database manager</w:t>
+                            </w:r>
+                          </w:p>
+                        </w:tc>
+                        <w:tc>
+                          <w:tcPr>
+                            <w:tcW w:w="3498" w:type="dxa"/>
+                            <w:vAlign w:val="center"/>
+                          </w:tcPr>
+                          <w:p>
+                            <w:pPr>
+                              <w:pStyle w:val="Default"/>
+                              <w:numPr>
+                                <w:ilvl w:val="0"/>
+                                <w:numId w:val="4"/>
+                              </w:numPr>
+                              <w:rPr>
+                                <w:rFonts w:asciiTheme="minorBidi" w:hAnsiTheme="minorBidi" w:cstheme="minorBidi"/>
+                              </w:rPr>
+                            </w:pPr>
+                            <w:r>
+                              <w:rPr>
+                                <w:rFonts w:asciiTheme="minorBidi" w:hAnsiTheme="minorBidi" w:cstheme="minorBidi"/>
+                                <w:b/>
+                              </w:rPr>
+                              <w:t>Backend</w:t>
+                            </w:r>
+                          </w:p>
+                          <w:p>
+                            <w:pPr>
+                              <w:pStyle w:val="Default"/>
+                              <w:numPr>
+                                <w:ilvl w:val="0"/>
+                                <w:numId w:val="4"/>
+                              </w:numPr>
+                              <w:rPr>
+                                <w:rFonts w:asciiTheme="minorBidi" w:hAnsiTheme="minorBidi" w:cstheme="minorBidi"/>
+                              </w:rPr>
+                            </w:pPr>
+                            <w:r>
+                              <w:rPr>
+                                <w:rFonts w:asciiTheme="minorBidi" w:hAnsiTheme="minorBidi" w:cstheme="minorBidi"/>
+                              </w:rPr>
+                              <w:t>Business Logic</w:t>
+                            </w:r>
+                          </w:p>
+                          <w:p>
+                            <w:pPr>
+                              <w:pStyle w:val="Default"/>
+                              <w:numPr>
+                                <w:ilvl w:val="0"/>
+                                <w:numId w:val="4"/>
+                              </w:numPr>
+                              <w:rPr>
+                                <w:rFonts w:asciiTheme="minorBidi" w:hAnsiTheme="minorBidi" w:cstheme="minorBidi"/>
+                              </w:rPr>
+                            </w:pPr>
+                            <w:r>
+                              <w:rPr>
+                                <w:rFonts w:asciiTheme="minorBidi" w:hAnsiTheme="minorBidi" w:cstheme="minorBidi"/>
+                              </w:rPr>
+                              <w:t>Integrating Backend JavaScript with Frontend</w:t>
+                            </w:r>
+                          </w:p>
+                          <w:p>
+                            <w:pPr>
+                              <w:pStyle w:val="Default"/>
+                              <w:numPr>
+                                <w:ilvl w:val="0"/>
+                                <w:numId w:val="4"/>
+                              </w:numPr>
+                              <w:rPr>
+                                <w:rFonts w:asciiTheme="minorBidi" w:hAnsiTheme="minorBidi" w:cstheme="minorBidi"/>
+                              </w:rPr>
+                            </w:pPr>
+                            <w:r>
+                              <w:rPr>
+                                <w:rFonts w:asciiTheme="minorBidi" w:hAnsiTheme="minorBidi" w:cstheme="minorBidi"/>
+                              </w:rPr>
+                              <w:t>Integrating Backend with Database Layer</w:t>
+                            </w:r>
+                          </w:p>
+                        </w:tc>
+                      </w:tr>
+                    </w:tbl>
+                    <w:p>
+                      <w:pPr>
+                        <w:pStyle w:val="Default"/>
+                        <w:spacing w:after="240" w:line="276" w:lineRule="auto"/>
+                        <w:jc w:val="both"/>
+                        <w:rPr>
+                          <w:rFonts w:asciiTheme="minorBidi" w:hAnsiTheme="minorBidi" w:cstheme="minorBidi"/>
+                          <w:b/>
+                        </w:rPr>
+                      </w:pPr>
+                      <w:r>
+                        <w:rPr>
+                          <w:rFonts w:asciiTheme="minorBidi" w:hAnsiTheme="minorBidi" w:cstheme="minorBidi"/>
+                          <w:b/>
+                        </w:rPr>
+                        <w:t>Tech Stack:</w:t>
                       </w:r>
                     </w:p>
                     <w:p>
@@ -2344,18 +3335,28 @@
                         <w:jc w:val="both"/>
                         <w:rPr>
                           <w:rFonts w:asciiTheme="minorBidi" w:hAnsiTheme="minorBidi" w:cstheme="minorBidi"/>
+                        </w:rPr>
+                      </w:pPr>
+                      <w:r>
+                        <w:rPr>
+                          <w:rFonts w:asciiTheme="minorBidi" w:hAnsiTheme="minorBidi" w:cstheme="minorBidi"/>
                           <w:b/>
-                          <w:bCs/>
-                        </w:rPr>
-                      </w:pPr>
-                      <w:r>
-                        <w:rPr>
-                          <w:rFonts w:asciiTheme="minorBidi" w:hAnsiTheme="minorBidi" w:cstheme="minorBidi"/>
-                          <w:b/>
-                          <w:bCs/>
-                        </w:rPr>
-                        <w:tab/>
-                        <w:t>Visually pleasing display to show all seats</w:t>
+                        </w:rPr>
+                        <w:t xml:space="preserve">Frontend – </w:t>
+                      </w:r>
+                      <w:r>
+                        <w:rPr>
+                          <w:rFonts w:asciiTheme="minorBidi" w:hAnsiTheme="minorBidi" w:cstheme="minorBidi"/>
+                        </w:rPr>
+                        <w:t>HTML, CSS, JavaSc</w:t>
+                      </w:r>
+                      <w:bookmarkStart w:id="1" w:name="_GoBack"/>
+                      <w:bookmarkEnd w:id="1"/>
+                      <w:r>
+                        <w:rPr>
+                          <w:rFonts w:asciiTheme="minorBidi" w:hAnsiTheme="minorBidi" w:cstheme="minorBidi"/>
+                        </w:rPr>
+                        <w:t>ript</w:t>
                       </w:r>
                     </w:p>
                     <w:p>
@@ -2365,18 +3366,20 @@
                         <w:jc w:val="both"/>
                         <w:rPr>
                           <w:rFonts w:asciiTheme="minorBidi" w:hAnsiTheme="minorBidi" w:cstheme="minorBidi"/>
+                        </w:rPr>
+                      </w:pPr>
+                      <w:r>
+                        <w:rPr>
+                          <w:rFonts w:asciiTheme="minorBidi" w:hAnsiTheme="minorBidi" w:cstheme="minorBidi"/>
                           <w:b/>
-                          <w:bCs/>
-                        </w:rPr>
-                      </w:pPr>
-                      <w:r>
-                        <w:rPr>
-                          <w:rFonts w:asciiTheme="minorBidi" w:hAnsiTheme="minorBidi" w:cstheme="minorBidi"/>
-                          <w:b/>
-                          <w:bCs/>
-                        </w:rPr>
-                        <w:tab/>
-                        <w:t>Green for available, red for purchased and grey for booked</w:t>
+                        </w:rPr>
+                        <w:t xml:space="preserve">Backend – </w:t>
+                      </w:r>
+                      <w:r>
+                        <w:rPr>
+                          <w:rFonts w:asciiTheme="minorBidi" w:hAnsiTheme="minorBidi" w:cstheme="minorBidi"/>
+                        </w:rPr>
+                        <w:t>Node JS</w:t>
                       </w:r>
                     </w:p>
                     <w:p>
@@ -2386,19 +3389,37 @@
                         <w:jc w:val="both"/>
                         <w:rPr>
                           <w:rFonts w:asciiTheme="minorBidi" w:hAnsiTheme="minorBidi" w:cstheme="minorBidi"/>
+                        </w:rPr>
+                      </w:pPr>
+                      <w:r>
+                        <w:rPr>
+                          <w:rFonts w:asciiTheme="minorBidi" w:hAnsiTheme="minorBidi" w:cstheme="minorBidi"/>
                           <w:b/>
-                          <w:bCs/>
-                        </w:rPr>
-                      </w:pPr>
+                        </w:rPr>
+                        <w:t xml:space="preserve">Database </w:t>
+                      </w:r>
                       <w:r>
                         <w:rPr>
                           <w:rFonts w:asciiTheme="minorBidi" w:hAnsiTheme="minorBidi" w:cstheme="minorBidi"/>
                           <w:b/>
-                          <w:bCs/>
-                        </w:rPr>
-                        <w:tab/>
-                        <w:t xml:space="preserve">Time-dependent booking and cancellation of seats. </w:t>
-                      </w:r>
+                        </w:rPr>
+                        <w:t>–</w:t>
+                      </w:r>
+                      <w:r>
+                        <w:rPr>
+                          <w:rFonts w:asciiTheme="minorBidi" w:hAnsiTheme="minorBidi" w:cstheme="minorBidi"/>
+                          <w:b/>
+                        </w:rPr>
+                        <w:t xml:space="preserve"> </w:t>
+                      </w:r>
+                      <w:proofErr w:type="spellStart"/>
+                      <w:r>
+                        <w:rPr>
+                          <w:rFonts w:asciiTheme="minorBidi" w:hAnsiTheme="minorBidi" w:cstheme="minorBidi"/>
+                        </w:rPr>
+                        <w:t>MySql</w:t>
+                      </w:r>
+                      <w:proofErr w:type="spellEnd"/>
                     </w:p>
                     <w:p>
                       <w:pPr>
@@ -2407,279 +3428,8 @@
                         <w:jc w:val="both"/>
                         <w:rPr>
                           <w:rFonts w:asciiTheme="minorBidi" w:hAnsiTheme="minorBidi" w:cstheme="minorBidi"/>
-                          <w:b/>
-                          <w:bCs/>
                         </w:rPr>
                       </w:pPr>
-                      <w:r>
-                        <w:rPr>
-                          <w:rFonts w:asciiTheme="minorBidi" w:hAnsiTheme="minorBidi" w:cstheme="minorBidi"/>
-                          <w:b/>
-                          <w:bCs/>
-                        </w:rPr>
-                        <w:tab/>
-                        <w:t xml:space="preserve">How </w:t>
-                      </w:r>
-                      <w:proofErr w:type="gramStart"/>
-                      <w:r>
-                        <w:rPr>
-                          <w:rFonts w:asciiTheme="minorBidi" w:hAnsiTheme="minorBidi" w:cstheme="minorBidi"/>
-                          <w:b/>
-                          <w:bCs/>
-                        </w:rPr>
-                        <w:t>Admin will</w:t>
-                      </w:r>
-                      <w:proofErr w:type="gramEnd"/>
-                      <w:r>
-                        <w:rPr>
-                          <w:rFonts w:asciiTheme="minorBidi" w:hAnsiTheme="minorBidi" w:cstheme="minorBidi"/>
-                          <w:b/>
-                          <w:bCs/>
-                        </w:rPr>
-                        <w:t xml:space="preserve"> change movie titles?</w:t>
-                      </w:r>
-                    </w:p>
-                    <w:p>
-                      <w:pPr>
-                        <w:pStyle w:val="Default"/>
-                        <w:spacing w:after="240" w:line="276" w:lineRule="auto"/>
-                        <w:jc w:val="both"/>
-                        <w:rPr>
-                          <w:rFonts w:asciiTheme="minorBidi" w:hAnsiTheme="minorBidi" w:cstheme="minorBidi"/>
-                          <w:b/>
-                          <w:bCs/>
-                        </w:rPr>
-                      </w:pPr>
-                      <w:r>
-                        <w:rPr>
-                          <w:rFonts w:asciiTheme="minorBidi" w:hAnsiTheme="minorBidi" w:cstheme="minorBidi"/>
-                          <w:b/>
-                          <w:bCs/>
-                        </w:rPr>
-                        <w:tab/>
-                        <w:t xml:space="preserve">Movie titles and timings shown aesthetically, maybe on user end (Using </w:t>
-                      </w:r>
-                      <w:proofErr w:type="spellStart"/>
-                      <w:r>
-                        <w:rPr>
-                          <w:rFonts w:asciiTheme="minorBidi" w:hAnsiTheme="minorBidi" w:cstheme="minorBidi"/>
-                          <w:b/>
-                          <w:bCs/>
-                        </w:rPr>
-                        <w:t>imdb</w:t>
-                      </w:r>
-                      <w:proofErr w:type="spellEnd"/>
-                      <w:r>
-                        <w:rPr>
-                          <w:rFonts w:asciiTheme="minorBidi" w:hAnsiTheme="minorBidi" w:cstheme="minorBidi"/>
-                          <w:b/>
-                          <w:bCs/>
-                        </w:rPr>
-                        <w:t xml:space="preserve"> webpage embedded?)</w:t>
-                      </w:r>
-                    </w:p>
-                    <w:p>
-                      <w:pPr>
-                        <w:pStyle w:val="Default"/>
-                        <w:spacing w:after="240" w:line="276" w:lineRule="auto"/>
-                        <w:jc w:val="both"/>
-                        <w:rPr>
-                          <w:rFonts w:asciiTheme="minorBidi" w:hAnsiTheme="minorBidi" w:cstheme="minorBidi"/>
-                          <w:b/>
-                          <w:bCs/>
-                        </w:rPr>
-                      </w:pPr>
-                      <w:r>
-                        <w:rPr>
-                          <w:rFonts w:asciiTheme="minorBidi" w:hAnsiTheme="minorBidi" w:cstheme="minorBidi"/>
-                          <w:b/>
-                          <w:bCs/>
-                        </w:rPr>
-                        <w:tab/>
-                        <w:t>Categories of tickets</w:t>
-                      </w:r>
-                    </w:p>
-                    <w:p>
-                      <w:pPr>
-                        <w:pStyle w:val="Default"/>
-                        <w:spacing w:after="240" w:line="276" w:lineRule="auto"/>
-                        <w:jc w:val="both"/>
-                        <w:rPr>
-                          <w:rFonts w:asciiTheme="minorBidi" w:hAnsiTheme="minorBidi" w:cstheme="minorBidi"/>
-                          <w:b/>
-                          <w:bCs/>
-                        </w:rPr>
-                      </w:pPr>
-                      <w:r>
-                        <w:rPr>
-                          <w:rFonts w:asciiTheme="minorBidi" w:hAnsiTheme="minorBidi" w:cstheme="minorBidi"/>
-                          <w:b/>
-                          <w:bCs/>
-                        </w:rPr>
-                        <w:tab/>
-                        <w:t>Discounts?</w:t>
-                      </w:r>
-                    </w:p>
-                    <w:p>
-                      <w:pPr>
-                        <w:pStyle w:val="Default"/>
-                        <w:spacing w:after="240" w:line="276" w:lineRule="auto"/>
-                        <w:jc w:val="both"/>
-                        <w:rPr>
-                          <w:rFonts w:asciiTheme="minorBidi" w:hAnsiTheme="minorBidi" w:cstheme="minorBidi"/>
-                          <w:b/>
-                          <w:bCs/>
-                        </w:rPr>
-                      </w:pPr>
-                      <w:r>
-                        <w:rPr>
-                          <w:rFonts w:asciiTheme="minorBidi" w:hAnsiTheme="minorBidi" w:cstheme="minorBidi"/>
-                          <w:b/>
-                          <w:bCs/>
-                        </w:rPr>
-                        <w:tab/>
-                        <w:t>Yearly membership? Keeping track of membership</w:t>
-                      </w:r>
-                    </w:p>
-                    <w:p>
-                      <w:pPr>
-                        <w:pStyle w:val="Default"/>
-                        <w:spacing w:after="240" w:line="276" w:lineRule="auto"/>
-                        <w:jc w:val="both"/>
-                        <w:rPr>
-                          <w:rFonts w:asciiTheme="minorBidi" w:hAnsiTheme="minorBidi" w:cstheme="minorBidi"/>
-                          <w:b/>
-                          <w:bCs/>
-                        </w:rPr>
-                      </w:pPr>
-                      <w:r>
-                        <w:rPr>
-                          <w:rFonts w:asciiTheme="minorBidi" w:hAnsiTheme="minorBidi" w:cstheme="minorBidi"/>
-                          <w:b/>
-                          <w:bCs/>
-                        </w:rPr>
-                        <w:tab/>
-                        <w:t xml:space="preserve">Membership perks? 15% discount, one free ticket every Wednesday, 10% discount on food items </w:t>
-                      </w:r>
-                      <w:proofErr w:type="spellStart"/>
-                      <w:r>
-                        <w:rPr>
-                          <w:rFonts w:asciiTheme="minorBidi" w:hAnsiTheme="minorBidi" w:cstheme="minorBidi"/>
-                          <w:b/>
-                          <w:bCs/>
-                        </w:rPr>
-                        <w:t>etc</w:t>
-                      </w:r>
-                      <w:proofErr w:type="spellEnd"/>
-                      <w:r>
-                        <w:rPr>
-                          <w:rFonts w:asciiTheme="minorBidi" w:hAnsiTheme="minorBidi" w:cstheme="minorBidi"/>
-                          <w:b/>
-                          <w:bCs/>
-                        </w:rPr>
-                        <w:t>?</w:t>
-                      </w:r>
-                    </w:p>
-                    <w:p>
-                      <w:pPr>
-                        <w:pStyle w:val="Default"/>
-                        <w:spacing w:after="240" w:line="276" w:lineRule="auto"/>
-                        <w:jc w:val="both"/>
-                        <w:rPr>
-                          <w:rFonts w:asciiTheme="minorBidi" w:hAnsiTheme="minorBidi" w:cstheme="minorBidi"/>
-                          <w:b/>
-                          <w:bCs/>
-                        </w:rPr>
-                      </w:pPr>
-                      <w:r>
-                        <w:rPr>
-                          <w:rFonts w:asciiTheme="minorBidi" w:hAnsiTheme="minorBidi" w:cstheme="minorBidi"/>
-                          <w:b/>
-                          <w:bCs/>
-                        </w:rPr>
-                        <w:tab/>
-                      </w:r>
-                      <w:r>
-                        <w:rPr>
-                          <w:rFonts w:asciiTheme="minorBidi" w:hAnsiTheme="minorBidi" w:cstheme="minorBidi"/>
-                          <w:b/>
-                          <w:bCs/>
-                        </w:rPr>
-                        <w:t xml:space="preserve">Cancellation of purchased </w:t>
-                      </w:r>
-                      <w:proofErr w:type="gramStart"/>
-                      <w:r>
-                        <w:rPr>
-                          <w:rFonts w:asciiTheme="minorBidi" w:hAnsiTheme="minorBidi" w:cstheme="minorBidi"/>
-                          <w:b/>
-                          <w:bCs/>
-                        </w:rPr>
-                        <w:t>tickets?</w:t>
-                      </w:r>
-                      <w:proofErr w:type="gramEnd"/>
-                    </w:p>
-                    <w:p>
-                      <w:pPr>
-                        <w:pStyle w:val="Default"/>
-                        <w:spacing w:after="240" w:line="276" w:lineRule="auto"/>
-                        <w:jc w:val="both"/>
-                        <w:rPr>
-                          <w:rFonts w:asciiTheme="minorBidi" w:hAnsiTheme="minorBidi" w:cstheme="minorBidi"/>
-                          <w:b/>
-                          <w:bCs/>
-                        </w:rPr>
-                      </w:pPr>
-                      <w:r>
-                        <w:rPr>
-                          <w:rFonts w:asciiTheme="minorBidi" w:hAnsiTheme="minorBidi" w:cstheme="minorBidi"/>
-                          <w:b/>
-                          <w:bCs/>
-                        </w:rPr>
-                        <w:tab/>
-                        <w:t>How long will booking stand?</w:t>
-                      </w:r>
-                    </w:p>
-                    <w:p>
-                      <w:pPr>
-                        <w:pStyle w:val="Default"/>
-                        <w:spacing w:after="240" w:line="276" w:lineRule="auto"/>
-                        <w:jc w:val="both"/>
-                        <w:rPr>
-                          <w:rFonts w:asciiTheme="minorBidi" w:hAnsiTheme="minorBidi" w:cstheme="minorBidi"/>
-                          <w:b/>
-                          <w:bCs/>
-                        </w:rPr>
-                      </w:pPr>
-                      <w:r>
-                        <w:rPr>
-                          <w:rFonts w:asciiTheme="minorBidi" w:hAnsiTheme="minorBidi" w:cstheme="minorBidi"/>
-                          <w:b/>
-                          <w:bCs/>
-                        </w:rPr>
-                        <w:tab/>
-                        <w:t>UI for booking tickets?</w:t>
-                      </w:r>
-                    </w:p>
-                    <w:p>
-                      <w:pPr>
-                        <w:pStyle w:val="Default"/>
-                        <w:spacing w:after="240" w:line="276" w:lineRule="auto"/>
-                        <w:jc w:val="both"/>
-                        <w:rPr>
-                          <w:rFonts w:asciiTheme="minorBidi" w:hAnsiTheme="minorBidi" w:cstheme="minorBidi"/>
-                          <w:b/>
-                          <w:bCs/>
-                        </w:rPr>
-                      </w:pPr>
-                      <w:r>
-                        <w:rPr>
-                          <w:rFonts w:asciiTheme="minorBidi" w:hAnsiTheme="minorBidi" w:cstheme="minorBidi"/>
-                          <w:b/>
-                          <w:bCs/>
-                        </w:rPr>
-                        <w:tab/>
-                        <w:t>UI for purchasing online tickets maybe?</w:t>
-                      </w:r>
                     </w:p>
                   </w:txbxContent>
                 </v:textbox>
@@ -2696,8 +3446,8 @@
         <w:rPr>
           <w:b/>
           <w:bCs/>
-          <w:sz w:val="36"/>
-          <w:szCs w:val="36"/>
+          <w:sz w:val="24"/>
+          <w:szCs w:val="24"/>
         </w:rPr>
       </w:pPr>
       <w:r>
@@ -2706,14 +3456,16 @@
           <w:b/>
           <w:bCs/>
           <w:noProof/>
+          <w:sz w:val="24"/>
+          <w:szCs w:val="24"/>
         </w:rPr>
         <w:lastRenderedPageBreak/>
         <mc:AlternateContent>
           <mc:Choice Requires="wps">
             <w:drawing>
-              <wp:inline distT="0" distB="0" distL="0" distR="0" wp14:anchorId="072D6F50" wp14:editId="75141152">
-                <wp:extent cx="5692140" cy="8366760"/>
-                <wp:effectExtent l="0" t="0" r="22860" b="15240"/>
+              <wp:inline distT="0" distB="0" distL="0" distR="0" wp14:anchorId="072D6F50" wp14:editId="701BC1B0">
+                <wp:extent cx="6115050" cy="9324975"/>
+                <wp:effectExtent l="0" t="0" r="19050" b="28575"/>
                 <wp:docPr id="4" name="Text Box 4"/>
                 <wp:cNvGraphicFramePr/>
                 <a:graphic xmlns:a="http://schemas.openxmlformats.org/drawingml/2006/main">
@@ -2723,7 +3475,7 @@
                       <wps:spPr>
                         <a:xfrm>
                           <a:off x="0" y="0"/>
-                          <a:ext cx="5692140" cy="8366760"/>
+                          <a:ext cx="6115050" cy="9324975"/>
                         </a:xfrm>
                         <a:prstGeom prst="rect">
                           <a:avLst/>
@@ -2752,7 +3504,7 @@
           </mc:Choice>
           <mc:Fallback>
             <w:pict>
-              <v:shape w14:anchorId="7251D0FD" id="Text Box 4" o:spid="_x0000_s1027" type="#_x0000_t202" style="width:448.2pt;height:658.8pt;visibility:visible;mso-wrap-style:square;mso-left-percent:-10001;mso-top-percent:-10001;mso-position-horizontal:absolute;mso-position-horizontal-relative:char;mso-position-vertical:absolute;mso-position-vertical-relative:line;mso-left-percent:-10001;mso-top-percent:-10001;v-text-anchor:top" o:gfxdata="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" fillcolor="white [3201]" strokeweight=".5pt">
+              <v:shape w14:anchorId="072D6F50" id="Text Box 4" o:spid="_x0000_s1027" type="#_x0000_t202" style="width:481.5pt;height:734.25pt;visibility:visible;mso-wrap-style:square;mso-left-percent:-10001;mso-top-percent:-10001;mso-position-horizontal:absolute;mso-position-horizontal-relative:char;mso-position-vertical:absolute;mso-position-vertical-relative:line;mso-left-percent:-10001;mso-top-percent:-10001;v-text-anchor:top" o:gfxdata="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" fillcolor="white [3201]" strokeweight=".5pt">
                 <v:textbox>
                   <w:txbxContent/>
                 </v:textbox>
@@ -2765,601 +3517,345 @@
     </w:p>
     <w:p>
       <w:pPr>
+        <w:jc w:val="both"/>
+        <w:rPr>
+          <w:rFonts w:asciiTheme="minorBidi" w:hAnsiTheme="minorBidi"/>
+          <w:b/>
+          <w:bCs/>
+          <w:color w:val="000000"/>
+          <w:sz w:val="24"/>
+          <w:szCs w:val="24"/>
+        </w:rPr>
+      </w:pPr>
+    </w:p>
+    <w:p>
+      <w:pPr>
         <w:pStyle w:val="Default"/>
-        <w:spacing w:after="240"/>
+        <w:spacing w:after="240" w:line="276" w:lineRule="auto"/>
         <w:jc w:val="both"/>
         <w:rPr>
           <w:rFonts w:asciiTheme="minorBidi" w:hAnsiTheme="minorBidi" w:cstheme="minorBidi"/>
           <w:b/>
-          <w:bCs/>
-        </w:rPr>
-      </w:pPr>
+        </w:rPr>
+      </w:pPr>
+      <w:r>
+        <w:rPr>
+          <w:rFonts w:asciiTheme="minorBidi" w:hAnsiTheme="minorBidi" w:cstheme="minorBidi"/>
+          <w:b/>
+          <w:bCs/>
+        </w:rPr>
+        <w:t>//Features to be added:</w:t>
+      </w:r>
     </w:p>
-    <w:tbl>
-      <w:tblPr>
-        <w:tblStyle w:val="TableGrid"/>
-        <w:tblW w:w="0" w:type="auto"/>
-        <w:jc w:val="center"/>
-        <w:tblLook w:val="04A0" w:firstRow="1" w:lastRow="0" w:firstColumn="1" w:lastColumn="0" w:noHBand="0" w:noVBand="1"/>
-      </w:tblPr>
-      <w:tblGrid>
-        <w:gridCol w:w="3039"/>
-        <w:gridCol w:w="2473"/>
-        <w:gridCol w:w="3504"/>
-      </w:tblGrid>
-      <w:tr>
-        <w:trPr>
-          <w:trHeight w:val="850"/>
-          <w:jc w:val="center"/>
-        </w:trPr>
-        <w:tc>
-          <w:tcPr>
-            <w:tcW w:w="3039" w:type="dxa"/>
-            <w:vAlign w:val="center"/>
-          </w:tcPr>
-          <w:p>
-            <w:pPr>
-              <w:pStyle w:val="Default"/>
-              <w:jc w:val="center"/>
-              <w:rPr>
-                <w:rFonts w:asciiTheme="minorBidi" w:hAnsiTheme="minorBidi" w:cstheme="minorBidi"/>
-                <w:b/>
-                <w:bCs/>
-                <w:sz w:val="28"/>
-                <w:szCs w:val="28"/>
-              </w:rPr>
-            </w:pPr>
-            <w:r>
-              <w:rPr>
-                <w:rFonts w:asciiTheme="minorBidi" w:hAnsiTheme="minorBidi" w:cstheme="minorBidi"/>
-                <w:b/>
-                <w:bCs/>
-                <w:sz w:val="28"/>
-                <w:szCs w:val="28"/>
-              </w:rPr>
-              <w:lastRenderedPageBreak/>
-              <w:t>Group Member Name</w:t>
-            </w:r>
-          </w:p>
-        </w:tc>
-        <w:tc>
-          <w:tcPr>
-            <w:tcW w:w="2473" w:type="dxa"/>
-          </w:tcPr>
-          <w:p>
-            <w:pPr>
-              <w:pStyle w:val="Default"/>
-              <w:rPr>
-                <w:rFonts w:asciiTheme="minorBidi" w:hAnsiTheme="minorBidi" w:cstheme="minorBidi"/>
-                <w:b/>
-                <w:bCs/>
-                <w:sz w:val="28"/>
-                <w:szCs w:val="28"/>
-              </w:rPr>
-            </w:pPr>
-          </w:p>
-          <w:p>
-            <w:pPr>
-              <w:pStyle w:val="Default"/>
-              <w:rPr>
-                <w:rFonts w:asciiTheme="minorBidi" w:hAnsiTheme="minorBidi" w:cstheme="minorBidi"/>
-                <w:b/>
-                <w:bCs/>
-                <w:sz w:val="28"/>
-                <w:szCs w:val="28"/>
-              </w:rPr>
-            </w:pPr>
-            <w:r>
-              <w:rPr>
-                <w:rFonts w:asciiTheme="minorBidi" w:hAnsiTheme="minorBidi" w:cstheme="minorBidi"/>
-                <w:b/>
-                <w:bCs/>
-                <w:sz w:val="28"/>
-                <w:szCs w:val="28"/>
-              </w:rPr>
-              <w:t>Member</w:t>
-            </w:r>
-          </w:p>
-          <w:p>
-            <w:pPr>
-              <w:pStyle w:val="Default"/>
-              <w:rPr>
-                <w:rFonts w:asciiTheme="minorBidi" w:hAnsiTheme="minorBidi" w:cstheme="minorBidi"/>
-                <w:b/>
-                <w:bCs/>
-                <w:sz w:val="28"/>
-                <w:szCs w:val="28"/>
-              </w:rPr>
-            </w:pPr>
-            <w:r>
-              <w:rPr>
-                <w:rFonts w:asciiTheme="minorBidi" w:hAnsiTheme="minorBidi" w:cstheme="minorBidi"/>
-                <w:b/>
-                <w:bCs/>
-                <w:sz w:val="28"/>
-                <w:szCs w:val="28"/>
-              </w:rPr>
-              <w:t>Title</w:t>
-            </w:r>
-          </w:p>
-        </w:tc>
-        <w:tc>
-          <w:tcPr>
-            <w:tcW w:w="3504" w:type="dxa"/>
-            <w:vAlign w:val="center"/>
-          </w:tcPr>
-          <w:p>
-            <w:pPr>
-              <w:pStyle w:val="Default"/>
-              <w:jc w:val="center"/>
-              <w:rPr>
-                <w:rFonts w:asciiTheme="minorBidi" w:hAnsiTheme="minorBidi" w:cstheme="minorBidi"/>
-                <w:b/>
-                <w:bCs/>
-                <w:sz w:val="28"/>
-                <w:szCs w:val="28"/>
-              </w:rPr>
-            </w:pPr>
-            <w:r>
-              <w:rPr>
-                <w:rFonts w:asciiTheme="minorBidi" w:hAnsiTheme="minorBidi" w:cstheme="minorBidi"/>
-                <w:b/>
-                <w:bCs/>
-                <w:sz w:val="28"/>
-                <w:szCs w:val="28"/>
-              </w:rPr>
-              <w:t>Role / Tasks Allocated</w:t>
-            </w:r>
-          </w:p>
-        </w:tc>
-      </w:tr>
-      <w:tr>
-        <w:trPr>
-          <w:trHeight w:val="850"/>
-          <w:jc w:val="center"/>
-        </w:trPr>
-        <w:tc>
-          <w:tcPr>
-            <w:tcW w:w="3039" w:type="dxa"/>
-            <w:vAlign w:val="center"/>
-          </w:tcPr>
-          <w:p>
-            <w:pPr>
-              <w:pStyle w:val="Default"/>
-              <w:jc w:val="center"/>
-              <w:rPr>
-                <w:rFonts w:asciiTheme="minorBidi" w:hAnsiTheme="minorBidi" w:cstheme="minorBidi"/>
-              </w:rPr>
-            </w:pPr>
-            <w:r>
-              <w:rPr>
-                <w:rFonts w:asciiTheme="minorBidi" w:hAnsiTheme="minorBidi" w:cstheme="minorBidi"/>
-              </w:rPr>
-              <w:t xml:space="preserve">Abdul </w:t>
-            </w:r>
-            <w:proofErr w:type="spellStart"/>
-            <w:r>
-              <w:rPr>
-                <w:rFonts w:asciiTheme="minorBidi" w:hAnsiTheme="minorBidi" w:cstheme="minorBidi"/>
-              </w:rPr>
-              <w:t>Arham</w:t>
-            </w:r>
-            <w:proofErr w:type="spellEnd"/>
-          </w:p>
-        </w:tc>
-        <w:tc>
-          <w:tcPr>
-            <w:tcW w:w="2473" w:type="dxa"/>
-          </w:tcPr>
-          <w:p>
-            <w:pPr>
-              <w:pStyle w:val="Default"/>
-              <w:ind w:left="720"/>
-              <w:rPr>
-                <w:rFonts w:asciiTheme="minorBidi" w:hAnsiTheme="minorBidi" w:cstheme="minorBidi"/>
-              </w:rPr>
-            </w:pPr>
-          </w:p>
-          <w:p>
-            <w:pPr>
-              <w:pStyle w:val="Default"/>
-              <w:ind w:left="720"/>
-              <w:rPr>
-                <w:rFonts w:asciiTheme="minorBidi" w:hAnsiTheme="minorBidi" w:cstheme="minorBidi"/>
-              </w:rPr>
-            </w:pPr>
-          </w:p>
-          <w:p>
-            <w:pPr>
-              <w:pStyle w:val="Default"/>
-              <w:ind w:left="720"/>
-              <w:rPr>
-                <w:rFonts w:asciiTheme="minorBidi" w:hAnsiTheme="minorBidi" w:cstheme="minorBidi"/>
-              </w:rPr>
-            </w:pPr>
-            <w:r>
-              <w:rPr>
-                <w:rFonts w:asciiTheme="minorBidi" w:hAnsiTheme="minorBidi" w:cstheme="minorBidi"/>
-              </w:rPr>
-              <w:t>Back-end Developer</w:t>
-            </w:r>
-          </w:p>
-        </w:tc>
-        <w:tc>
-          <w:tcPr>
-            <w:tcW w:w="3504" w:type="dxa"/>
-            <w:vAlign w:val="center"/>
-          </w:tcPr>
-          <w:p>
-            <w:pPr>
-              <w:pStyle w:val="Default"/>
-              <w:numPr>
-                <w:ilvl w:val="0"/>
-                <w:numId w:val="4"/>
-              </w:numPr>
-              <w:jc w:val="center"/>
-              <w:rPr>
-                <w:rFonts w:asciiTheme="minorBidi" w:hAnsiTheme="minorBidi" w:cstheme="minorBidi"/>
-              </w:rPr>
-            </w:pPr>
-            <w:r>
-              <w:rPr>
-                <w:rFonts w:asciiTheme="minorBidi" w:hAnsiTheme="minorBidi" w:cstheme="minorBidi"/>
-              </w:rPr>
-              <w:t>Design of Graphical Interface</w:t>
-            </w:r>
-          </w:p>
-          <w:p>
-            <w:pPr>
-              <w:pStyle w:val="Default"/>
-              <w:numPr>
-                <w:ilvl w:val="0"/>
-                <w:numId w:val="4"/>
-              </w:numPr>
-              <w:jc w:val="center"/>
-              <w:rPr>
-                <w:rFonts w:asciiTheme="minorBidi" w:hAnsiTheme="minorBidi" w:cstheme="minorBidi"/>
-              </w:rPr>
-            </w:pPr>
-            <w:r>
-              <w:rPr>
-                <w:rFonts w:asciiTheme="minorBidi" w:hAnsiTheme="minorBidi" w:cstheme="minorBidi"/>
-              </w:rPr>
-              <w:t>Employee Management System</w:t>
-            </w:r>
-          </w:p>
-          <w:p>
-            <w:pPr>
-              <w:pStyle w:val="Default"/>
-              <w:numPr>
-                <w:ilvl w:val="0"/>
-                <w:numId w:val="4"/>
-              </w:numPr>
-              <w:jc w:val="center"/>
-              <w:rPr>
-                <w:rFonts w:asciiTheme="minorBidi" w:hAnsiTheme="minorBidi" w:cstheme="minorBidi"/>
-              </w:rPr>
-            </w:pPr>
-            <w:r>
-              <w:rPr>
-                <w:rFonts w:asciiTheme="minorBidi" w:hAnsiTheme="minorBidi" w:cstheme="minorBidi"/>
-              </w:rPr>
-              <w:t>File Handling</w:t>
-            </w:r>
-          </w:p>
-          <w:p>
-            <w:pPr>
-              <w:pStyle w:val="Default"/>
-              <w:numPr>
-                <w:ilvl w:val="0"/>
-                <w:numId w:val="4"/>
-              </w:numPr>
-              <w:jc w:val="center"/>
-              <w:rPr>
-                <w:rFonts w:asciiTheme="minorBidi" w:hAnsiTheme="minorBidi" w:cstheme="minorBidi"/>
-              </w:rPr>
-            </w:pPr>
-            <w:r>
-              <w:rPr>
-                <w:rFonts w:asciiTheme="minorBidi" w:hAnsiTheme="minorBidi" w:cstheme="minorBidi"/>
-              </w:rPr>
-              <w:t>Implementation of Administration Controls</w:t>
-            </w:r>
-          </w:p>
-          <w:p>
-            <w:pPr>
-              <w:pStyle w:val="Default"/>
-              <w:numPr>
-                <w:ilvl w:val="0"/>
-                <w:numId w:val="4"/>
-              </w:numPr>
-              <w:jc w:val="center"/>
-              <w:rPr>
-                <w:rFonts w:asciiTheme="minorBidi" w:hAnsiTheme="minorBidi" w:cstheme="minorBidi"/>
-              </w:rPr>
-            </w:pPr>
-            <w:r>
-              <w:rPr>
-                <w:rFonts w:asciiTheme="minorBidi" w:hAnsiTheme="minorBidi" w:cstheme="minorBidi"/>
-              </w:rPr>
-              <w:t>Frontend-Backend Integration</w:t>
-            </w:r>
-          </w:p>
-        </w:tc>
-      </w:tr>
-      <w:tr>
-        <w:trPr>
-          <w:trHeight w:val="813"/>
-          <w:jc w:val="center"/>
-        </w:trPr>
-        <w:tc>
-          <w:tcPr>
-            <w:tcW w:w="3039" w:type="dxa"/>
-            <w:vAlign w:val="center"/>
-          </w:tcPr>
-          <w:p>
-            <w:pPr>
-              <w:pStyle w:val="Default"/>
-              <w:jc w:val="center"/>
-              <w:rPr>
-                <w:rFonts w:asciiTheme="minorBidi" w:hAnsiTheme="minorBidi" w:cstheme="minorBidi"/>
-              </w:rPr>
-            </w:pPr>
-            <w:r>
-              <w:rPr>
-                <w:rFonts w:asciiTheme="minorBidi" w:hAnsiTheme="minorBidi" w:cstheme="minorBidi"/>
-              </w:rPr>
-              <w:t xml:space="preserve">Muhammad </w:t>
-            </w:r>
-            <w:proofErr w:type="spellStart"/>
-            <w:r>
-              <w:rPr>
-                <w:rFonts w:asciiTheme="minorBidi" w:hAnsiTheme="minorBidi" w:cstheme="minorBidi"/>
-              </w:rPr>
-              <w:t>Ashhub</w:t>
-            </w:r>
-            <w:proofErr w:type="spellEnd"/>
-            <w:r>
-              <w:rPr>
-                <w:rFonts w:asciiTheme="minorBidi" w:hAnsiTheme="minorBidi" w:cstheme="minorBidi"/>
-              </w:rPr>
-              <w:t xml:space="preserve"> Ali</w:t>
-            </w:r>
-          </w:p>
-        </w:tc>
-        <w:tc>
-          <w:tcPr>
-            <w:tcW w:w="2473" w:type="dxa"/>
-          </w:tcPr>
-          <w:p>
-            <w:pPr>
-              <w:pStyle w:val="Default"/>
-              <w:ind w:left="720"/>
-              <w:rPr>
-                <w:rFonts w:asciiTheme="minorBidi" w:hAnsiTheme="minorBidi" w:cstheme="minorBidi"/>
-              </w:rPr>
-            </w:pPr>
-          </w:p>
-          <w:p>
-            <w:pPr>
-              <w:pStyle w:val="Default"/>
-              <w:ind w:left="720"/>
-              <w:rPr>
-                <w:rFonts w:asciiTheme="minorBidi" w:hAnsiTheme="minorBidi" w:cstheme="minorBidi"/>
-              </w:rPr>
-            </w:pPr>
-          </w:p>
-          <w:p>
-            <w:pPr>
-              <w:pStyle w:val="Default"/>
-              <w:ind w:left="720"/>
-              <w:rPr>
-                <w:rFonts w:asciiTheme="minorBidi" w:hAnsiTheme="minorBidi" w:cstheme="minorBidi"/>
-              </w:rPr>
-            </w:pPr>
-            <w:r>
-              <w:rPr>
-                <w:rFonts w:asciiTheme="minorBidi" w:hAnsiTheme="minorBidi" w:cstheme="minorBidi"/>
-              </w:rPr>
-              <w:t xml:space="preserve">Front-end </w:t>
-            </w:r>
-          </w:p>
-          <w:p>
-            <w:pPr>
-              <w:pStyle w:val="Default"/>
-              <w:ind w:left="720"/>
-              <w:rPr>
-                <w:rFonts w:asciiTheme="minorBidi" w:hAnsiTheme="minorBidi" w:cstheme="minorBidi"/>
-              </w:rPr>
-            </w:pPr>
-            <w:r>
-              <w:rPr>
-                <w:rFonts w:asciiTheme="minorBidi" w:hAnsiTheme="minorBidi" w:cstheme="minorBidi"/>
-              </w:rPr>
-              <w:t>Developer</w:t>
-            </w:r>
-          </w:p>
-        </w:tc>
-        <w:tc>
-          <w:tcPr>
-            <w:tcW w:w="3504" w:type="dxa"/>
-            <w:vAlign w:val="center"/>
-          </w:tcPr>
-          <w:p>
-            <w:pPr>
-              <w:pStyle w:val="Default"/>
-              <w:numPr>
-                <w:ilvl w:val="0"/>
-                <w:numId w:val="5"/>
-              </w:numPr>
-              <w:jc w:val="center"/>
-              <w:rPr>
-                <w:rFonts w:asciiTheme="minorBidi" w:hAnsiTheme="minorBidi" w:cstheme="minorBidi"/>
-              </w:rPr>
-            </w:pPr>
-            <w:r>
-              <w:rPr>
-                <w:rFonts w:asciiTheme="minorBidi" w:hAnsiTheme="minorBidi" w:cstheme="minorBidi"/>
-              </w:rPr>
-              <w:t>Design of Database</w:t>
-            </w:r>
-          </w:p>
-          <w:p>
-            <w:pPr>
-              <w:pStyle w:val="Default"/>
-              <w:numPr>
-                <w:ilvl w:val="0"/>
-                <w:numId w:val="5"/>
-              </w:numPr>
-              <w:jc w:val="center"/>
-              <w:rPr>
-                <w:rFonts w:asciiTheme="minorBidi" w:hAnsiTheme="minorBidi" w:cstheme="minorBidi"/>
-              </w:rPr>
-            </w:pPr>
-            <w:r>
-              <w:rPr>
-                <w:rFonts w:asciiTheme="minorBidi" w:hAnsiTheme="minorBidi" w:cstheme="minorBidi"/>
-              </w:rPr>
-              <w:t>Integration of Database</w:t>
-            </w:r>
-          </w:p>
-          <w:p>
-            <w:pPr>
-              <w:pStyle w:val="Default"/>
-              <w:numPr>
-                <w:ilvl w:val="0"/>
-                <w:numId w:val="5"/>
-              </w:numPr>
-              <w:jc w:val="center"/>
-              <w:rPr>
-                <w:rFonts w:asciiTheme="minorBidi" w:hAnsiTheme="minorBidi" w:cstheme="minorBidi"/>
-              </w:rPr>
-            </w:pPr>
-            <w:r>
-              <w:rPr>
-                <w:rFonts w:asciiTheme="minorBidi" w:hAnsiTheme="minorBidi" w:cstheme="minorBidi"/>
-              </w:rPr>
-              <w:t>Dynamic Search implementation</w:t>
-            </w:r>
-          </w:p>
-          <w:p>
-            <w:pPr>
-              <w:pStyle w:val="Default"/>
-              <w:rPr>
-                <w:rFonts w:asciiTheme="minorBidi" w:hAnsiTheme="minorBidi" w:cstheme="minorBidi"/>
-              </w:rPr>
-            </w:pPr>
-          </w:p>
-        </w:tc>
-      </w:tr>
-      <w:tr>
-        <w:trPr>
-          <w:trHeight w:val="850"/>
-          <w:jc w:val="center"/>
-        </w:trPr>
-        <w:tc>
-          <w:tcPr>
-            <w:tcW w:w="3039" w:type="dxa"/>
-            <w:vAlign w:val="center"/>
-          </w:tcPr>
-          <w:p>
-            <w:pPr>
-              <w:pStyle w:val="Default"/>
-              <w:jc w:val="center"/>
-              <w:rPr>
-                <w:rFonts w:asciiTheme="minorBidi" w:hAnsiTheme="minorBidi" w:cstheme="minorBidi"/>
-              </w:rPr>
-            </w:pPr>
-            <w:r>
-              <w:rPr>
-                <w:rFonts w:asciiTheme="minorBidi" w:hAnsiTheme="minorBidi" w:cstheme="minorBidi"/>
-              </w:rPr>
-              <w:t>Muhammad Bilal</w:t>
-            </w:r>
-          </w:p>
-        </w:tc>
-        <w:tc>
-          <w:tcPr>
-            <w:tcW w:w="2473" w:type="dxa"/>
-          </w:tcPr>
-          <w:p>
-            <w:pPr>
-              <w:pStyle w:val="Default"/>
-              <w:ind w:left="720"/>
-              <w:rPr>
-                <w:rFonts w:asciiTheme="minorBidi" w:hAnsiTheme="minorBidi" w:cstheme="minorBidi"/>
-              </w:rPr>
-            </w:pPr>
-          </w:p>
-          <w:p>
-            <w:pPr>
-              <w:pStyle w:val="Default"/>
-              <w:ind w:left="720"/>
-              <w:rPr>
-                <w:rFonts w:asciiTheme="minorBidi" w:hAnsiTheme="minorBidi" w:cstheme="minorBidi"/>
-              </w:rPr>
-            </w:pPr>
-            <w:r>
-              <w:rPr>
-                <w:rFonts w:asciiTheme="minorBidi" w:hAnsiTheme="minorBidi" w:cstheme="minorBidi"/>
-              </w:rPr>
-              <w:t>Database manager</w:t>
-            </w:r>
-          </w:p>
-        </w:tc>
-        <w:tc>
-          <w:tcPr>
-            <w:tcW w:w="3504" w:type="dxa"/>
-            <w:vAlign w:val="center"/>
-          </w:tcPr>
-          <w:p>
-            <w:pPr>
-              <w:pStyle w:val="Default"/>
-              <w:numPr>
-                <w:ilvl w:val="0"/>
-                <w:numId w:val="6"/>
-              </w:numPr>
-              <w:rPr>
-                <w:rFonts w:asciiTheme="minorBidi" w:hAnsiTheme="minorBidi" w:cstheme="minorBidi"/>
-              </w:rPr>
-            </w:pPr>
-            <w:r>
-              <w:rPr>
-                <w:rFonts w:asciiTheme="minorBidi" w:hAnsiTheme="minorBidi" w:cstheme="minorBidi"/>
-              </w:rPr>
-              <w:t>Backend refinement</w:t>
-            </w:r>
-          </w:p>
-          <w:p>
-            <w:pPr>
-              <w:pStyle w:val="Default"/>
-              <w:numPr>
-                <w:ilvl w:val="0"/>
-                <w:numId w:val="6"/>
-              </w:numPr>
-              <w:rPr>
-                <w:rFonts w:asciiTheme="minorBidi" w:hAnsiTheme="minorBidi" w:cstheme="minorBidi"/>
-              </w:rPr>
-            </w:pPr>
-            <w:r>
-              <w:rPr>
-                <w:rFonts w:asciiTheme="minorBidi" w:hAnsiTheme="minorBidi" w:cstheme="minorBidi"/>
-              </w:rPr>
-              <w:t>Exception handling</w:t>
-            </w:r>
-          </w:p>
-          <w:p>
-            <w:pPr>
-              <w:pStyle w:val="Default"/>
-              <w:ind w:left="720"/>
-              <w:rPr>
-                <w:rFonts w:asciiTheme="minorBidi" w:hAnsiTheme="minorBidi" w:cstheme="minorBidi"/>
-              </w:rPr>
-            </w:pPr>
-          </w:p>
-        </w:tc>
-      </w:tr>
-    </w:tbl>
+    <w:p>
+      <w:pPr>
+        <w:pStyle w:val="Default"/>
+        <w:spacing w:after="240" w:line="276" w:lineRule="auto"/>
+        <w:jc w:val="both"/>
+        <w:rPr>
+          <w:rFonts w:asciiTheme="minorBidi" w:hAnsiTheme="minorBidi" w:cstheme="minorBidi"/>
+          <w:b/>
+          <w:bCs/>
+        </w:rPr>
+      </w:pPr>
+      <w:r>
+        <w:rPr>
+          <w:rFonts w:asciiTheme="minorBidi" w:hAnsiTheme="minorBidi" w:cstheme="minorBidi"/>
+          <w:b/>
+          <w:bCs/>
+        </w:rPr>
+        <w:tab/>
+        <w:t>Visually pleasing display to show all seats</w:t>
+      </w:r>
+    </w:p>
+    <w:p>
+      <w:pPr>
+        <w:pStyle w:val="Default"/>
+        <w:spacing w:after="240" w:line="276" w:lineRule="auto"/>
+        <w:jc w:val="both"/>
+        <w:rPr>
+          <w:rFonts w:asciiTheme="minorBidi" w:hAnsiTheme="minorBidi" w:cstheme="minorBidi"/>
+          <w:b/>
+          <w:bCs/>
+        </w:rPr>
+      </w:pPr>
+      <w:r>
+        <w:rPr>
+          <w:rFonts w:asciiTheme="minorBidi" w:hAnsiTheme="minorBidi" w:cstheme="minorBidi"/>
+          <w:b/>
+          <w:bCs/>
+        </w:rPr>
+        <w:tab/>
+        <w:t>Green for available, red for purchased and grey for booked</w:t>
+      </w:r>
+    </w:p>
+    <w:p>
+      <w:pPr>
+        <w:pStyle w:val="Default"/>
+        <w:spacing w:after="240" w:line="276" w:lineRule="auto"/>
+        <w:jc w:val="both"/>
+        <w:rPr>
+          <w:rFonts w:asciiTheme="minorBidi" w:hAnsiTheme="minorBidi" w:cstheme="minorBidi"/>
+          <w:b/>
+          <w:bCs/>
+        </w:rPr>
+      </w:pPr>
+      <w:r>
+        <w:rPr>
+          <w:rFonts w:asciiTheme="minorBidi" w:hAnsiTheme="minorBidi" w:cstheme="minorBidi"/>
+          <w:b/>
+          <w:bCs/>
+        </w:rPr>
+        <w:tab/>
+        <w:t xml:space="preserve">Time-dependent booking and cancellation of seats. </w:t>
+      </w:r>
+    </w:p>
+    <w:p>
+      <w:pPr>
+        <w:pStyle w:val="Default"/>
+        <w:spacing w:after="240" w:line="276" w:lineRule="auto"/>
+        <w:jc w:val="both"/>
+        <w:rPr>
+          <w:rFonts w:asciiTheme="minorBidi" w:hAnsiTheme="minorBidi" w:cstheme="minorBidi"/>
+          <w:b/>
+          <w:bCs/>
+        </w:rPr>
+      </w:pPr>
+      <w:r>
+        <w:rPr>
+          <w:rFonts w:asciiTheme="minorBidi" w:hAnsiTheme="minorBidi" w:cstheme="minorBidi"/>
+          <w:b/>
+          <w:bCs/>
+        </w:rPr>
+        <w:tab/>
+        <w:t>How Admin will change movie titles?</w:t>
+      </w:r>
+    </w:p>
+    <w:p>
+      <w:pPr>
+        <w:pStyle w:val="Default"/>
+        <w:spacing w:after="240" w:line="276" w:lineRule="auto"/>
+        <w:jc w:val="both"/>
+        <w:rPr>
+          <w:rFonts w:asciiTheme="minorBidi" w:hAnsiTheme="minorBidi" w:cstheme="minorBidi"/>
+          <w:b/>
+          <w:bCs/>
+        </w:rPr>
+      </w:pPr>
+      <w:r>
+        <w:rPr>
+          <w:rFonts w:asciiTheme="minorBidi" w:hAnsiTheme="minorBidi" w:cstheme="minorBidi"/>
+          <w:b/>
+          <w:bCs/>
+        </w:rPr>
+        <w:tab/>
+        <w:t xml:space="preserve">Movie titles and timings shown aesthetically, maybe on user end (Using </w:t>
+      </w:r>
+      <w:proofErr w:type="spellStart"/>
+      <w:r>
+        <w:rPr>
+          <w:rFonts w:asciiTheme="minorBidi" w:hAnsiTheme="minorBidi" w:cstheme="minorBidi"/>
+          <w:b/>
+          <w:bCs/>
+        </w:rPr>
+        <w:t>imdb</w:t>
+      </w:r>
+      <w:proofErr w:type="spellEnd"/>
+      <w:r>
+        <w:rPr>
+          <w:rFonts w:asciiTheme="minorBidi" w:hAnsiTheme="minorBidi" w:cstheme="minorBidi"/>
+          <w:b/>
+          <w:bCs/>
+        </w:rPr>
+        <w:t xml:space="preserve"> webpage embedded?)</w:t>
+      </w:r>
+    </w:p>
+    <w:p>
+      <w:pPr>
+        <w:pStyle w:val="Default"/>
+        <w:spacing w:after="240" w:line="276" w:lineRule="auto"/>
+        <w:jc w:val="both"/>
+        <w:rPr>
+          <w:rFonts w:asciiTheme="minorBidi" w:hAnsiTheme="minorBidi" w:cstheme="minorBidi"/>
+          <w:b/>
+          <w:bCs/>
+        </w:rPr>
+      </w:pPr>
+      <w:r>
+        <w:rPr>
+          <w:rFonts w:asciiTheme="minorBidi" w:hAnsiTheme="minorBidi" w:cstheme="minorBidi"/>
+          <w:b/>
+          <w:bCs/>
+        </w:rPr>
+        <w:tab/>
+        <w:t>Categories of tickets</w:t>
+      </w:r>
+    </w:p>
+    <w:p>
+      <w:pPr>
+        <w:pStyle w:val="Default"/>
+        <w:spacing w:after="240" w:line="276" w:lineRule="auto"/>
+        <w:jc w:val="both"/>
+        <w:rPr>
+          <w:rFonts w:asciiTheme="minorBidi" w:hAnsiTheme="minorBidi" w:cstheme="minorBidi"/>
+          <w:b/>
+          <w:bCs/>
+        </w:rPr>
+      </w:pPr>
+      <w:r>
+        <w:rPr>
+          <w:rFonts w:asciiTheme="minorBidi" w:hAnsiTheme="minorBidi" w:cstheme="minorBidi"/>
+          <w:b/>
+          <w:bCs/>
+        </w:rPr>
+        <w:tab/>
+        <w:t>Discounts?</w:t>
+      </w:r>
+    </w:p>
+    <w:p>
+      <w:pPr>
+        <w:pStyle w:val="Default"/>
+        <w:spacing w:after="240" w:line="276" w:lineRule="auto"/>
+        <w:jc w:val="both"/>
+        <w:rPr>
+          <w:rFonts w:asciiTheme="minorBidi" w:hAnsiTheme="minorBidi" w:cstheme="minorBidi"/>
+          <w:b/>
+          <w:bCs/>
+        </w:rPr>
+      </w:pPr>
+      <w:r>
+        <w:rPr>
+          <w:rFonts w:asciiTheme="minorBidi" w:hAnsiTheme="minorBidi" w:cstheme="minorBidi"/>
+          <w:b/>
+          <w:bCs/>
+        </w:rPr>
+        <w:tab/>
+        <w:t>Yearly membership? Keeping track of membership</w:t>
+      </w:r>
+    </w:p>
+    <w:p>
+      <w:pPr>
+        <w:pStyle w:val="Default"/>
+        <w:spacing w:after="240" w:line="276" w:lineRule="auto"/>
+        <w:jc w:val="both"/>
+        <w:rPr>
+          <w:rFonts w:asciiTheme="minorBidi" w:hAnsiTheme="minorBidi" w:cstheme="minorBidi"/>
+          <w:b/>
+          <w:bCs/>
+        </w:rPr>
+      </w:pPr>
+      <w:r>
+        <w:rPr>
+          <w:rFonts w:asciiTheme="minorBidi" w:hAnsiTheme="minorBidi" w:cstheme="minorBidi"/>
+          <w:b/>
+          <w:bCs/>
+        </w:rPr>
+        <w:tab/>
+        <w:t xml:space="preserve">Membership perks? 15% discount, one free ticket every Wednesday, 10% discount on food items </w:t>
+      </w:r>
+      <w:proofErr w:type="spellStart"/>
+      <w:r>
+        <w:rPr>
+          <w:rFonts w:asciiTheme="minorBidi" w:hAnsiTheme="minorBidi" w:cstheme="minorBidi"/>
+          <w:b/>
+          <w:bCs/>
+        </w:rPr>
+        <w:t>etc</w:t>
+      </w:r>
+      <w:proofErr w:type="spellEnd"/>
+      <w:r>
+        <w:rPr>
+          <w:rFonts w:asciiTheme="minorBidi" w:hAnsiTheme="minorBidi" w:cstheme="minorBidi"/>
+          <w:b/>
+          <w:bCs/>
+        </w:rPr>
+        <w:t>?</w:t>
+      </w:r>
+    </w:p>
+    <w:p>
+      <w:pPr>
+        <w:pStyle w:val="Default"/>
+        <w:spacing w:after="240" w:line="276" w:lineRule="auto"/>
+        <w:jc w:val="both"/>
+        <w:rPr>
+          <w:rFonts w:asciiTheme="minorBidi" w:hAnsiTheme="minorBidi" w:cstheme="minorBidi"/>
+          <w:b/>
+          <w:bCs/>
+        </w:rPr>
+      </w:pPr>
+      <w:r>
+        <w:rPr>
+          <w:rFonts w:asciiTheme="minorBidi" w:hAnsiTheme="minorBidi" w:cstheme="minorBidi"/>
+          <w:b/>
+          <w:bCs/>
+        </w:rPr>
+        <w:tab/>
+        <w:t>Cancellation of purchased tickets?</w:t>
+      </w:r>
+    </w:p>
+    <w:p>
+      <w:pPr>
+        <w:pStyle w:val="Default"/>
+        <w:spacing w:after="240" w:line="276" w:lineRule="auto"/>
+        <w:jc w:val="both"/>
+        <w:rPr>
+          <w:rFonts w:asciiTheme="minorBidi" w:hAnsiTheme="minorBidi" w:cstheme="minorBidi"/>
+          <w:b/>
+          <w:bCs/>
+        </w:rPr>
+      </w:pPr>
+      <w:r>
+        <w:rPr>
+          <w:rFonts w:asciiTheme="minorBidi" w:hAnsiTheme="minorBidi" w:cstheme="minorBidi"/>
+          <w:b/>
+          <w:bCs/>
+        </w:rPr>
+        <w:tab/>
+        <w:t>How long will booking stand?</w:t>
+      </w:r>
+    </w:p>
+    <w:p>
+      <w:pPr>
+        <w:pStyle w:val="Default"/>
+        <w:spacing w:after="240" w:line="276" w:lineRule="auto"/>
+        <w:jc w:val="both"/>
+        <w:rPr>
+          <w:rFonts w:asciiTheme="minorBidi" w:hAnsiTheme="minorBidi" w:cstheme="minorBidi"/>
+          <w:b/>
+          <w:bCs/>
+        </w:rPr>
+      </w:pPr>
+      <w:r>
+        <w:rPr>
+          <w:rFonts w:asciiTheme="minorBidi" w:hAnsiTheme="minorBidi" w:cstheme="minorBidi"/>
+          <w:b/>
+          <w:bCs/>
+        </w:rPr>
+        <w:tab/>
+        <w:t>UI for booking tickets?</w:t>
+      </w:r>
+    </w:p>
+    <w:p>
+      <w:pPr>
+        <w:pStyle w:val="Default"/>
+        <w:spacing w:after="240" w:line="276" w:lineRule="auto"/>
+        <w:jc w:val="both"/>
+        <w:rPr>
+          <w:rFonts w:asciiTheme="minorBidi" w:hAnsiTheme="minorBidi" w:cstheme="minorBidi"/>
+          <w:b/>
+          <w:bCs/>
+        </w:rPr>
+      </w:pPr>
+      <w:r>
+        <w:rPr>
+          <w:rFonts w:asciiTheme="minorBidi" w:hAnsiTheme="minorBidi" w:cstheme="minorBidi"/>
+          <w:b/>
+          <w:bCs/>
+        </w:rPr>
+        <w:tab/>
+        <w:t>UI for purchasing online tickets maybe?</w:t>
+      </w:r>
+    </w:p>
     <w:p>
       <w:pPr>
         <w:jc w:val="both"/>
@@ -3387,7 +3883,7 @@
 </file>
 
 <file path=word/numbering.xml><?xml version="1.0" encoding="utf-8"?>
-<w:numbering xmlns:wpc="http://schemas.microsoft.com/office/word/2010/wordprocessingCanvas" xmlns:cx="http://schemas.microsoft.com/office/drawing/2014/chartex" xmlns:cx1="http://schemas.microsoft.com/office/drawing/2015/9/8/chartex" xmlns:cx2="http://schemas.microsoft.com/office/drawing/2015/10/21/chartex" xmlns:cx3="http://schemas.microsoft.com/office/drawing/2016/5/9/chartex" xmlns:cx4="http://schemas.microsoft.com/office/drawing/2016/5/10/chartex" xmlns:cx5="http://schemas.microsoft.com/office/drawing/2016/5/11/chartex" xmlns:cx6="http://schemas.microsoft.com/office/drawing/2016/5/12/chartex" xmlns:cx7="http://schemas.microsoft.com/office/drawing/2016/5/13/chartex" xmlns:cx8="http://schemas.microsoft.com/office/drawing/2016/5/14/chartex" xmlns:mc="http://schemas.openxmlformats.org/markup-compatibility/2006" xmlns:aink="http://schemas.microsoft.com/office/drawing/2016/ink" xmlns:am3d="http://schemas.microsoft.com/office/drawing/2017/model3d" xmlns:o="urn:schemas-microsoft-com:office:office" xmlns:oel="http://schemas.microsoft.com/office/2019/extlst" xmlns:r="http://schemas.openxmlformats.org/officeDocument/2006/relationships" xmlns:m="http://schemas.openxmlformats.org/officeDocument/2006/math" xmlns:v="urn:schemas-microsoft-com:vml" xmlns:wp14="http://schemas.microsoft.com/office/word/2010/wordprocessingDrawing" xmlns:wp="http://schemas.openxmlformats.org/drawingml/2006/wordprocessingDrawing" xmlns:w10="urn:schemas-microsoft-com:office:word" xmlns:w="http://schemas.openxmlformats.org/wordprocessingml/2006/main" xmlns:w14="http://schemas.microsoft.com/office/word/2010/wordml" xmlns:w15="http://schemas.microsoft.com/office/word/2012/wordml" xmlns:w16cex="http://schemas.microsoft.com/office/word/2018/wordml/cex" xmlns:w16cid="http://schemas.microsoft.com/office/word/2016/wordml/cid" xmlns:w16="http://schemas.microsoft.com/office/word/2018/wordml" xmlns:w16sdtdh="http://schemas.microsoft.com/office/word/2020/wordml/sdtdatahash" xmlns:w16se="http://schemas.microsoft.com/office/word/2015/wordml/symex" xmlns:wpg="http://schemas.microsoft.com/office/word/2010/wordprocessingGroup" xmlns:wpi="http://schemas.microsoft.com/office/word/2010/wordprocessingInk" xmlns:wne="http://schemas.microsoft.com/office/word/2006/wordml" xmlns:wps="http://schemas.microsoft.com/office/word/2010/wordprocessingShape" mc:Ignorable="w14 w15 w16se w16cid w16 w16cex w16sdtdh wp14">
+<w:numbering xmlns:wpc="http://schemas.microsoft.com/office/word/2010/wordprocessingCanvas" xmlns:cx="http://schemas.microsoft.com/office/drawing/2014/chartex" xmlns:mc="http://schemas.openxmlformats.org/markup-compatibility/2006" xmlns:o="urn:schemas-microsoft-com:office:office" xmlns:r="http://schemas.openxmlformats.org/officeDocument/2006/relationships" xmlns:m="http://schemas.openxmlformats.org/officeDocument/2006/math" xmlns:v="urn:schemas-microsoft-com:vml" xmlns:wp14="http://schemas.microsoft.com/office/word/2010/wordprocessingDrawing" xmlns:wp="http://schemas.openxmlformats.org/drawingml/2006/wordprocessingDrawing" xmlns:w10="urn:schemas-microsoft-com:office:word" xmlns:w="http://schemas.openxmlformats.org/wordprocessingml/2006/main" xmlns:w14="http://schemas.microsoft.com/office/word/2010/wordml" xmlns:w15="http://schemas.microsoft.com/office/word/2012/wordml" xmlns:w16se="http://schemas.microsoft.com/office/word/2015/wordml/symex" xmlns:wpg="http://schemas.microsoft.com/office/word/2010/wordprocessingGroup" xmlns:wpi="http://schemas.microsoft.com/office/word/2010/wordprocessingInk" xmlns:wne="http://schemas.microsoft.com/office/word/2006/wordml" xmlns:wps="http://schemas.microsoft.com/office/word/2010/wordprocessingShape" mc:Ignorable="w14 w15 w16se wp14">
   <w:abstractNum w:abstractNumId="0" w15:restartNumberingAfterBreak="0">
     <w:nsid w:val="17026792"/>
     <w:multiLevelType w:val="hybridMultilevel"/>
@@ -3991,29 +4487,29 @@
       </w:rPr>
     </w:lvl>
   </w:abstractNum>
-  <w:num w:numId="1" w16cid:durableId="1954512166">
+  <w:num w:numId="1">
     <w:abstractNumId w:val="1"/>
   </w:num>
-  <w:num w:numId="2" w16cid:durableId="462312992">
+  <w:num w:numId="2">
     <w:abstractNumId w:val="3"/>
   </w:num>
-  <w:num w:numId="3" w16cid:durableId="1379355520">
+  <w:num w:numId="3">
     <w:abstractNumId w:val="4"/>
   </w:num>
-  <w:num w:numId="4" w16cid:durableId="549072710">
+  <w:num w:numId="4">
     <w:abstractNumId w:val="2"/>
   </w:num>
-  <w:num w:numId="5" w16cid:durableId="1874463100">
+  <w:num w:numId="5">
     <w:abstractNumId w:val="0"/>
   </w:num>
-  <w:num w:numId="6" w16cid:durableId="1968705188">
+  <w:num w:numId="6">
     <w:abstractNumId w:val="5"/>
   </w:num>
 </w:numbering>
 </file>
 
 <file path=word/styles.xml><?xml version="1.0" encoding="utf-8"?>
-<w:styles xmlns:mc="http://schemas.openxmlformats.org/markup-compatibility/2006" xmlns:r="http://schemas.openxmlformats.org/officeDocument/2006/relationships" xmlns:w="http://schemas.openxmlformats.org/wordprocessingml/2006/main" xmlns:w14="http://schemas.microsoft.com/office/word/2010/wordml" xmlns:w15="http://schemas.microsoft.com/office/word/2012/wordml" xmlns:w16cex="http://schemas.microsoft.com/office/word/2018/wordml/cex" xmlns:w16cid="http://schemas.microsoft.com/office/word/2016/wordml/cid" xmlns:w16="http://schemas.microsoft.com/office/word/2018/wordml" xmlns:w16sdtdh="http://schemas.microsoft.com/office/word/2020/wordml/sdtdatahash" xmlns:w16se="http://schemas.microsoft.com/office/word/2015/wordml/symex" mc:Ignorable="w14 w15 w16se w16cid w16 w16cex w16sdtdh">
+<w:styles xmlns:mc="http://schemas.openxmlformats.org/markup-compatibility/2006" xmlns:r="http://schemas.openxmlformats.org/officeDocument/2006/relationships" xmlns:w="http://schemas.openxmlformats.org/wordprocessingml/2006/main" xmlns:w14="http://schemas.microsoft.com/office/word/2010/wordml" xmlns:w15="http://schemas.microsoft.com/office/word/2012/wordml" xmlns:w16se="http://schemas.microsoft.com/office/word/2015/wordml/symex" mc:Ignorable="w14 w15 w16se">
   <w:docDefaults>
     <w:rPrDefault>
       <w:rPr>
@@ -4029,7 +4525,7 @@
       </w:pPr>
     </w:pPrDefault>
   </w:docDefaults>
-  <w:latentStyles w:defLockedState="0" w:defUIPriority="99" w:defSemiHidden="0" w:defUnhideWhenUsed="0" w:defQFormat="0" w:count="376">
+  <w:latentStyles w:defLockedState="0" w:defUIPriority="99" w:defSemiHidden="0" w:defUnhideWhenUsed="0" w:defQFormat="0" w:count="371">
     <w:lsdException w:name="Normal" w:uiPriority="0" w:qFormat="1"/>
     <w:lsdException w:name="heading 1" w:uiPriority="9" w:qFormat="1"/>
     <w:lsdException w:name="heading 2" w:semiHidden="1" w:uiPriority="9" w:unhideWhenUsed="1" w:qFormat="1"/>
@@ -4401,11 +4897,6 @@
     <w:lsdException w:name="List Table 5 Dark Accent 6" w:uiPriority="50"/>
     <w:lsdException w:name="List Table 6 Colorful Accent 6" w:uiPriority="51"/>
     <w:lsdException w:name="List Table 7 Colorful Accent 6" w:uiPriority="52"/>
-    <w:lsdException w:name="Mention" w:semiHidden="1" w:unhideWhenUsed="1"/>
-    <w:lsdException w:name="Smart Hyperlink" w:semiHidden="1" w:unhideWhenUsed="1"/>
-    <w:lsdException w:name="Hashtag" w:semiHidden="1" w:unhideWhenUsed="1"/>
-    <w:lsdException w:name="Unresolved Mention" w:semiHidden="1" w:unhideWhenUsed="1"/>
-    <w:lsdException w:name="Smart Link" w:semiHidden="1" w:unhideWhenUsed="1"/>
   </w:latentStyles>
   <w:style w:type="paragraph" w:default="1" w:styleId="Normal">
     <w:name w:val="Normal"/>

</xml_diff>

<commit_message>
Updated Project Proposal and added Project Idea and Puropse
</commit_message>
<xml_diff>
--- a/Project Proposal.docx
+++ b/Project Proposal.docx
@@ -803,7 +803,21 @@
         <w:rPr>
           <w:rFonts w:asciiTheme="minorBidi" w:hAnsiTheme="minorBidi" w:cstheme="minorBidi"/>
         </w:rPr>
-        <w:t xml:space="preserve"> The Arena in Bahria Town, Rawalpindi.</w:t>
+        <w:t xml:space="preserve"> The Arena in </w:t>
+      </w:r>
+      <w:proofErr w:type="spellStart"/>
+      <w:r>
+        <w:rPr>
+          <w:rFonts w:asciiTheme="minorBidi" w:hAnsiTheme="minorBidi" w:cstheme="minorBidi"/>
+        </w:rPr>
+        <w:t>Bahria</w:t>
+      </w:r>
+      <w:proofErr w:type="spellEnd"/>
+      <w:r>
+        <w:rPr>
+          <w:rFonts w:asciiTheme="minorBidi" w:hAnsiTheme="minorBidi" w:cstheme="minorBidi"/>
+        </w:rPr>
+        <w:t xml:space="preserve"> Town, Rawalpindi.</w:t>
       </w:r>
     </w:p>
     <w:p>
@@ -814,6 +828,40 @@
         <w:rPr>
           <w:rFonts w:asciiTheme="minorBidi" w:hAnsiTheme="minorBidi" w:cstheme="minorBidi"/>
           <w:b/>
+        </w:rPr>
+      </w:pPr>
+      <w:r>
+        <w:rPr>
+          <w:rFonts w:asciiTheme="minorBidi" w:hAnsiTheme="minorBidi" w:cstheme="minorBidi"/>
+          <w:b/>
+        </w:rPr>
+        <w:t>Project Idea and Purpose</w:t>
+      </w:r>
+    </w:p>
+    <w:p>
+      <w:pPr>
+        <w:pStyle w:val="Default"/>
+        <w:spacing w:after="240" w:line="276" w:lineRule="auto"/>
+        <w:jc w:val="both"/>
+        <w:rPr>
+          <w:rFonts w:asciiTheme="minorBidi" w:hAnsiTheme="minorBidi" w:cstheme="minorBidi"/>
+        </w:rPr>
+      </w:pPr>
+      <w:r>
+        <w:rPr>
+          <w:rFonts w:asciiTheme="minorBidi" w:hAnsiTheme="minorBidi" w:cstheme="minorBidi"/>
+        </w:rPr>
+        <w:t>The project aims to digitalize the management and business model of a movie theatre. It will assist in helping the cinema managers and stakeholders to manage the timings of their movies and will help them in ticketing of the movies. It will also be much more efficient from the user perspective as well. The user will also be able to book seat from before instead of being physically present at the counter. The Web app will do the job much more efficiently and faster.</w:t>
+      </w:r>
+    </w:p>
+    <w:p>
+      <w:pPr>
+        <w:pStyle w:val="Default"/>
+        <w:spacing w:after="240" w:line="276" w:lineRule="auto"/>
+        <w:jc w:val="both"/>
+        <w:rPr>
+          <w:rFonts w:asciiTheme="minorBidi" w:hAnsiTheme="minorBidi" w:cstheme="minorBidi"/>
+          <w:b/>
           <w:bCs/>
         </w:rPr>
       </w:pPr>
@@ -861,7 +909,9 @@
         </w:rPr>
         <w:t>In the modern world, almost everything is connected digitally. A Cinema can provide customers with a better experience by digitalizing its business model. It also includes making an effective database system that manages all kinds of records, including movies being displayed, ticketing management, and multiple other features. Keeping this perspective in mind, we shall be working with our aim of building a web-based Cinema Ticketing System.</w:t>
       </w:r>
-    </w:p>
+      <w:bookmarkStart w:id="0" w:name="_GoBack"/>
+    </w:p>
+    <w:bookmarkEnd w:id="0"/>
     <w:p>
       <w:pPr>
         <w:pStyle w:val="Default"/>
@@ -947,7 +997,14 @@
         <w:rPr>
           <w:rFonts w:asciiTheme="minorBidi" w:hAnsiTheme="minorBidi" w:cstheme="minorBidi"/>
         </w:rPr>
-        <w:t xml:space="preserve">to interact freely with the application. We will set up navigation bars to access each page. These pages include but are not limited to Homepage, Admin Login, </w:t>
+        <w:t xml:space="preserve">to interact freely with the application. </w:t>
+      </w:r>
+      <w:r>
+        <w:rPr>
+          <w:rFonts w:asciiTheme="minorBidi" w:hAnsiTheme="minorBidi" w:cstheme="minorBidi"/>
+        </w:rPr>
+        <w:lastRenderedPageBreak/>
+        <w:t xml:space="preserve">We will set up navigation bars to access each page. These pages include but are not limited to Homepage, Admin Login, </w:t>
       </w:r>
       <w:r>
         <w:rPr>
@@ -1043,251 +1100,245 @@
         <w:rPr>
           <w:rFonts w:asciiTheme="minorBidi" w:hAnsiTheme="minorBidi" w:cstheme="minorBidi"/>
         </w:rPr>
-        <w:t xml:space="preserve">A core component of our application will be Serial Controls for the Administration (Manager/Clerk, in general). These controls will enable the Admin to book, cancel, </w:t>
-      </w:r>
+        <w:t xml:space="preserve">A core component of our application will be Serial Controls for the Administration (Manager/Clerk, in general). These controls will enable the Admin to book, cancel, confirm and provide tickets to a customer. The Admin will have access to all the Movie Titles (inflow as well as outflow). </w:t>
+      </w:r>
+    </w:p>
+    <w:p>
+      <w:pPr>
+        <w:pStyle w:val="Default"/>
+        <w:spacing w:after="240" w:line="276" w:lineRule="auto"/>
+        <w:jc w:val="both"/>
+        <w:rPr>
+          <w:rFonts w:asciiTheme="minorBidi" w:hAnsiTheme="minorBidi" w:cstheme="minorBidi"/>
+          <w:b/>
+          <w:bCs/>
+        </w:rPr>
+      </w:pPr>
+      <w:r>
+        <w:rPr>
+          <w:rFonts w:asciiTheme="minorBidi" w:hAnsiTheme="minorBidi" w:cstheme="minorBidi"/>
+          <w:b/>
+          <w:bCs/>
+        </w:rPr>
+        <w:t>Dynamic Search</w:t>
+      </w:r>
+    </w:p>
+    <w:p>
+      <w:pPr>
+        <w:pStyle w:val="Default"/>
+        <w:spacing w:after="240" w:line="276" w:lineRule="auto"/>
+        <w:jc w:val="both"/>
+        <w:rPr>
+          <w:rFonts w:asciiTheme="minorBidi" w:hAnsiTheme="minorBidi" w:cstheme="minorBidi"/>
+        </w:rPr>
+      </w:pPr>
+      <w:r>
+        <w:rPr>
+          <w:rFonts w:asciiTheme="minorBidi" w:hAnsiTheme="minorBidi" w:cstheme="minorBidi"/>
+        </w:rPr>
+        <w:t>This feature will allow the users to search for any movie available by entering the movie title, film star or production company.</w:t>
+      </w:r>
+    </w:p>
+    <w:p>
+      <w:pPr>
+        <w:pStyle w:val="Default"/>
+        <w:spacing w:after="240" w:line="276" w:lineRule="auto"/>
+        <w:jc w:val="both"/>
+        <w:rPr>
+          <w:rFonts w:asciiTheme="minorBidi" w:hAnsiTheme="minorBidi" w:cstheme="minorBidi"/>
+          <w:b/>
+          <w:bCs/>
+        </w:rPr>
+      </w:pPr>
+      <w:r>
+        <w:rPr>
+          <w:rFonts w:asciiTheme="minorBidi" w:hAnsiTheme="minorBidi" w:cstheme="minorBidi"/>
+          <w:b/>
+          <w:bCs/>
+        </w:rPr>
+        <w:t>Seat Selection Pane</w:t>
+      </w:r>
+    </w:p>
+    <w:p>
+      <w:pPr>
+        <w:pStyle w:val="Default"/>
+        <w:spacing w:after="240" w:line="276" w:lineRule="auto"/>
+        <w:jc w:val="both"/>
+        <w:rPr>
+          <w:rFonts w:asciiTheme="minorBidi" w:hAnsiTheme="minorBidi" w:cstheme="minorBidi"/>
+          <w:b/>
+          <w:bCs/>
+        </w:rPr>
+      </w:pPr>
+      <w:r>
+        <w:rPr>
+          <w:rFonts w:asciiTheme="minorBidi" w:hAnsiTheme="minorBidi" w:cstheme="minorBidi"/>
+        </w:rPr>
+        <w:t>When booking tickets online, a Seat Selection Pane would display the seats in their respective rows for the customers to choose. Each seat will be color-coded to show their availability. Red would indicate sold-out seats</w:t>
+      </w:r>
+      <w:r>
+        <w:rPr>
+          <w:rFonts w:asciiTheme="minorBidi" w:hAnsiTheme="minorBidi" w:cstheme="minorBidi"/>
+        </w:rPr>
+        <w:t>, while Yellow would indicate booked seats which have not yet been bought, and Green would suggest that the seats are available. The customer can choose multiple seats depending on the availability. However, the limit must not exceed 10 seats.</w:t>
+      </w:r>
+    </w:p>
+    <w:p>
+      <w:pPr>
+        <w:pStyle w:val="Default"/>
+        <w:spacing w:after="240" w:line="276" w:lineRule="auto"/>
+        <w:jc w:val="both"/>
+        <w:rPr>
+          <w:rFonts w:asciiTheme="minorBidi" w:hAnsiTheme="minorBidi" w:cstheme="minorBidi"/>
+          <w:b/>
+          <w:bCs/>
+        </w:rPr>
+      </w:pPr>
+      <w:r>
+        <w:rPr>
+          <w:rFonts w:asciiTheme="minorBidi" w:hAnsiTheme="minorBidi" w:cstheme="minorBidi"/>
+          <w:b/>
+          <w:bCs/>
+        </w:rPr>
+        <w:t>Membership &amp; Discounts</w:t>
+      </w:r>
+    </w:p>
+    <w:p>
+      <w:pPr>
+        <w:pStyle w:val="Default"/>
+        <w:spacing w:after="240" w:line="276" w:lineRule="auto"/>
+        <w:jc w:val="both"/>
+        <w:rPr>
+          <w:rFonts w:asciiTheme="minorBidi" w:hAnsiTheme="minorBidi" w:cstheme="minorBidi"/>
+        </w:rPr>
+      </w:pPr>
+      <w:r>
+        <w:rPr>
+          <w:rFonts w:asciiTheme="minorBidi" w:hAnsiTheme="minorBidi" w:cstheme="minorBidi"/>
+        </w:rPr>
+        <w:t>Based on their CNIC and Email IDs, customers can obtain Membership for a fixed monthly fee and initial registration fee.</w:t>
+      </w:r>
+      <w:r>
+        <w:rPr>
+          <w:rFonts w:asciiTheme="minorBidi" w:hAnsiTheme="minorBidi" w:cstheme="minorBidi"/>
+        </w:rPr>
+        <w:t xml:space="preserve"> Membership perks include 15% discount on all their tickets, 10% discount on food items, and other mega discounts during the weekdays. </w:t>
+      </w:r>
+      <w:r>
+        <w:rPr>
+          <w:rFonts w:asciiTheme="minorBidi" w:hAnsiTheme="minorBidi" w:cstheme="minorBidi"/>
+        </w:rPr>
+        <w:t>For members, seats will remain booked till before the start of the show.</w:t>
+      </w:r>
+    </w:p>
+    <w:p>
+      <w:pPr>
+        <w:pStyle w:val="Default"/>
+        <w:spacing w:after="240" w:line="276" w:lineRule="auto"/>
+        <w:jc w:val="both"/>
+        <w:rPr>
+          <w:rFonts w:asciiTheme="minorBidi" w:hAnsiTheme="minorBidi" w:cstheme="minorBidi"/>
+        </w:rPr>
+      </w:pPr>
+      <w:r>
+        <w:rPr>
+          <w:rFonts w:asciiTheme="minorBidi" w:hAnsiTheme="minorBidi" w:cstheme="minorBidi"/>
+        </w:rPr>
+        <w:t>For non-members and students, multiple discounts will be available that would be applied where applicable.</w:t>
+      </w:r>
+    </w:p>
+    <w:p>
+      <w:pPr>
+        <w:pStyle w:val="Default"/>
+        <w:spacing w:after="240" w:line="276" w:lineRule="auto"/>
+        <w:jc w:val="both"/>
+        <w:rPr>
+          <w:rFonts w:asciiTheme="minorBidi" w:hAnsiTheme="minorBidi" w:cstheme="minorBidi"/>
+          <w:b/>
+          <w:bCs/>
+        </w:rPr>
+      </w:pPr>
+      <w:r>
+        <w:rPr>
+          <w:rFonts w:asciiTheme="minorBidi" w:hAnsiTheme="minorBidi" w:cstheme="minorBidi"/>
+          <w:b/>
+          <w:bCs/>
+        </w:rPr>
+        <w:t>Movie Descriptions &amp; Show Times</w:t>
+      </w:r>
+    </w:p>
+    <w:p>
+      <w:pPr>
+        <w:pStyle w:val="Default"/>
+        <w:spacing w:after="240" w:line="276" w:lineRule="auto"/>
+        <w:jc w:val="both"/>
+        <w:rPr>
+          <w:rFonts w:asciiTheme="minorBidi" w:hAnsiTheme="minorBidi" w:cstheme="minorBidi"/>
+        </w:rPr>
+      </w:pPr>
+      <w:r>
+        <w:rPr>
+          <w:rFonts w:asciiTheme="minorBidi" w:hAnsiTheme="minorBidi" w:cstheme="minorBidi"/>
+        </w:rPr>
+        <w:t>The web application will display all on-going shows, their descriptions, trailer clips, and show times. It will also show Upcoming Movie posters and any related announcements.</w:t>
+      </w:r>
+    </w:p>
+    <w:p>
+      <w:pPr>
+        <w:pStyle w:val="Default"/>
+        <w:spacing w:after="240" w:line="276" w:lineRule="auto"/>
+        <w:jc w:val="both"/>
+        <w:rPr>
+          <w:rFonts w:asciiTheme="minorBidi" w:hAnsiTheme="minorBidi" w:cstheme="minorBidi"/>
+          <w:b/>
+          <w:bCs/>
+        </w:rPr>
+      </w:pPr>
+      <w:r>
+        <w:rPr>
+          <w:rFonts w:asciiTheme="minorBidi" w:hAnsiTheme="minorBidi" w:cstheme="minorBidi"/>
+          <w:b/>
+          <w:bCs/>
+        </w:rPr>
+        <w:t>Reservation &amp; Cancellation</w:t>
+      </w:r>
+    </w:p>
+    <w:p>
+      <w:pPr>
+        <w:pStyle w:val="Default"/>
+        <w:spacing w:after="240" w:line="276" w:lineRule="auto"/>
+        <w:jc w:val="both"/>
+        <w:rPr>
+          <w:rFonts w:asciiTheme="minorBidi" w:hAnsiTheme="minorBidi" w:cstheme="minorBidi"/>
+        </w:rPr>
+      </w:pPr>
+      <w:r>
+        <w:rPr>
+          <w:rFonts w:asciiTheme="minorBidi" w:hAnsiTheme="minorBidi" w:cstheme="minorBidi"/>
+        </w:rPr>
+        <w:t xml:space="preserve">For all booked tickets, </w:t>
+      </w:r>
+      <w:r>
+        <w:rPr>
+          <w:rFonts w:asciiTheme="minorBidi" w:hAnsiTheme="minorBidi" w:cstheme="minorBidi"/>
+        </w:rPr>
+        <w:t xml:space="preserve">the seats will be reserved till half an hour before the show. If the customer fails to buy the tickets at the counter before the time runs out, the booking will be cancelled. </w:t>
+      </w:r>
+    </w:p>
+    <w:p>
+      <w:pPr>
+        <w:pStyle w:val="Default"/>
+        <w:spacing w:after="240" w:line="276" w:lineRule="auto"/>
+        <w:jc w:val="both"/>
+        <w:rPr>
+          <w:rFonts w:asciiTheme="minorBidi" w:hAnsiTheme="minorBidi" w:cstheme="minorBidi"/>
+        </w:rPr>
+      </w:pPr>
       <w:r>
         <w:rPr>
           <w:rFonts w:asciiTheme="minorBidi" w:hAnsiTheme="minorBidi" w:cstheme="minorBidi"/>
         </w:rPr>
         <w:lastRenderedPageBreak/>
-        <w:t xml:space="preserve">confirm and provide tickets to a customer. The Admin will have access to all the Movie Titles (inflow as well as outflow). </w:t>
-      </w:r>
-    </w:p>
-    <w:p>
-      <w:pPr>
-        <w:pStyle w:val="Default"/>
-        <w:spacing w:after="240" w:line="276" w:lineRule="auto"/>
-        <w:jc w:val="both"/>
-        <w:rPr>
-          <w:rFonts w:asciiTheme="minorBidi" w:hAnsiTheme="minorBidi" w:cstheme="minorBidi"/>
-          <w:b/>
-          <w:bCs/>
-        </w:rPr>
-      </w:pPr>
-      <w:r>
-        <w:rPr>
-          <w:rFonts w:asciiTheme="minorBidi" w:hAnsiTheme="minorBidi" w:cstheme="minorBidi"/>
-          <w:b/>
-          <w:bCs/>
-        </w:rPr>
-        <w:t>Dynamic Search</w:t>
-      </w:r>
-    </w:p>
-    <w:p>
-      <w:pPr>
-        <w:pStyle w:val="Default"/>
-        <w:spacing w:after="240" w:line="276" w:lineRule="auto"/>
-        <w:jc w:val="both"/>
-        <w:rPr>
-          <w:rFonts w:asciiTheme="minorBidi" w:hAnsiTheme="minorBidi" w:cstheme="minorBidi"/>
-        </w:rPr>
-      </w:pPr>
-      <w:r>
-        <w:rPr>
-          <w:rFonts w:asciiTheme="minorBidi" w:hAnsiTheme="minorBidi" w:cstheme="minorBidi"/>
-        </w:rPr>
-        <w:t>This feature will allow the users to search for any movie available by entering the movie title, film star or production company.</w:t>
-      </w:r>
-    </w:p>
-    <w:p>
-      <w:pPr>
-        <w:pStyle w:val="Default"/>
-        <w:spacing w:after="240" w:line="276" w:lineRule="auto"/>
-        <w:jc w:val="both"/>
-        <w:rPr>
-          <w:rFonts w:asciiTheme="minorBidi" w:hAnsiTheme="minorBidi" w:cstheme="minorBidi"/>
-          <w:b/>
-          <w:bCs/>
-        </w:rPr>
-      </w:pPr>
-      <w:r>
-        <w:rPr>
-          <w:rFonts w:asciiTheme="minorBidi" w:hAnsiTheme="minorBidi" w:cstheme="minorBidi"/>
-          <w:b/>
-          <w:bCs/>
-        </w:rPr>
-        <w:t>Seat Selection Pane</w:t>
-      </w:r>
-    </w:p>
-    <w:p>
-      <w:pPr>
-        <w:pStyle w:val="Default"/>
-        <w:spacing w:after="240" w:line="276" w:lineRule="auto"/>
-        <w:jc w:val="both"/>
-        <w:rPr>
-          <w:rFonts w:asciiTheme="minorBidi" w:hAnsiTheme="minorBidi" w:cstheme="minorBidi"/>
-          <w:b/>
-          <w:bCs/>
-        </w:rPr>
-      </w:pPr>
-      <w:r>
-        <w:rPr>
-          <w:rFonts w:asciiTheme="minorBidi" w:hAnsiTheme="minorBidi" w:cstheme="minorBidi"/>
-        </w:rPr>
-        <w:t>When booking tickets online, a Seat Selection Pane would display the seats in their respective rows for the customers to choose. Each seat will be color-coded to show their availability. Red would indicate sold-out seats</w:t>
-      </w:r>
-      <w:r>
-        <w:rPr>
-          <w:rFonts w:asciiTheme="minorBidi" w:hAnsiTheme="minorBidi" w:cstheme="minorBidi"/>
-        </w:rPr>
-        <w:t>, while Yellow would indicate booked seats which have not yet been bought, and Green would suggest that the seats are available. The customer can choose multiple seats depending on the availability. However, the limit must not exceed 10 seats.</w:t>
-      </w:r>
-    </w:p>
-    <w:p>
-      <w:pPr>
-        <w:pStyle w:val="Default"/>
-        <w:spacing w:after="240" w:line="276" w:lineRule="auto"/>
-        <w:jc w:val="both"/>
-        <w:rPr>
-          <w:rFonts w:asciiTheme="minorBidi" w:hAnsiTheme="minorBidi" w:cstheme="minorBidi"/>
-          <w:b/>
-          <w:bCs/>
-        </w:rPr>
-      </w:pPr>
-      <w:r>
-        <w:rPr>
-          <w:rFonts w:asciiTheme="minorBidi" w:hAnsiTheme="minorBidi" w:cstheme="minorBidi"/>
-          <w:b/>
-          <w:bCs/>
-        </w:rPr>
-        <w:t>Membership &amp; Discounts</w:t>
-      </w:r>
-    </w:p>
-    <w:p>
-      <w:pPr>
-        <w:pStyle w:val="Default"/>
-        <w:spacing w:after="240" w:line="276" w:lineRule="auto"/>
-        <w:jc w:val="both"/>
-        <w:rPr>
-          <w:rFonts w:asciiTheme="minorBidi" w:hAnsiTheme="minorBidi" w:cstheme="minorBidi"/>
-        </w:rPr>
-      </w:pPr>
-      <w:r>
-        <w:rPr>
-          <w:rFonts w:asciiTheme="minorBidi" w:hAnsiTheme="minorBidi" w:cstheme="minorBidi"/>
-        </w:rPr>
-        <w:t>Based on their CNIC and Email IDs, customers can obtain Membership for a fixed monthly fee and initial registration fee.</w:t>
-      </w:r>
-      <w:r>
-        <w:rPr>
-          <w:rFonts w:asciiTheme="minorBidi" w:hAnsiTheme="minorBidi" w:cstheme="minorBidi"/>
-        </w:rPr>
-        <w:t xml:space="preserve"> Membership perks include 15% discount on all their tickets, 10% discount on food items, and other mega discounts during the weekdays. </w:t>
-      </w:r>
-      <w:r>
-        <w:rPr>
-          <w:rFonts w:asciiTheme="minorBidi" w:hAnsiTheme="minorBidi" w:cstheme="minorBidi"/>
-        </w:rPr>
-        <w:t>For members, seats will remain booked till before the start of the show.</w:t>
-      </w:r>
-    </w:p>
-    <w:p>
-      <w:pPr>
-        <w:pStyle w:val="Default"/>
-        <w:spacing w:after="240" w:line="276" w:lineRule="auto"/>
-        <w:jc w:val="both"/>
-        <w:rPr>
-          <w:rFonts w:asciiTheme="minorBidi" w:hAnsiTheme="minorBidi" w:cstheme="minorBidi"/>
-        </w:rPr>
-      </w:pPr>
-      <w:r>
-        <w:rPr>
-          <w:rFonts w:asciiTheme="minorBidi" w:hAnsiTheme="minorBidi" w:cstheme="minorBidi"/>
-        </w:rPr>
-        <w:t>For non-members and students, multiple discounts will be available that would be applied where applicable.</w:t>
-      </w:r>
-    </w:p>
-    <w:p>
-      <w:pPr>
-        <w:pStyle w:val="Default"/>
-        <w:spacing w:after="240" w:line="276" w:lineRule="auto"/>
-        <w:jc w:val="both"/>
-        <w:rPr>
-          <w:rFonts w:asciiTheme="minorBidi" w:hAnsiTheme="minorBidi" w:cstheme="minorBidi"/>
-          <w:b/>
-          <w:bCs/>
-        </w:rPr>
-      </w:pPr>
-      <w:r>
-        <w:rPr>
-          <w:rFonts w:asciiTheme="minorBidi" w:hAnsiTheme="minorBidi" w:cstheme="minorBidi"/>
-          <w:b/>
-          <w:bCs/>
-        </w:rPr>
-        <w:t>Movie Descriptions &amp; Show Times</w:t>
-      </w:r>
-    </w:p>
-    <w:p>
-      <w:pPr>
-        <w:pStyle w:val="Default"/>
-        <w:spacing w:after="240" w:line="276" w:lineRule="auto"/>
-        <w:jc w:val="both"/>
-        <w:rPr>
-          <w:rFonts w:asciiTheme="minorBidi" w:hAnsiTheme="minorBidi" w:cstheme="minorBidi"/>
-        </w:rPr>
-      </w:pPr>
-      <w:r>
-        <w:rPr>
-          <w:rFonts w:asciiTheme="minorBidi" w:hAnsiTheme="minorBidi" w:cstheme="minorBidi"/>
-        </w:rPr>
-        <w:t>The web application will display all on-going shows, their descriptions, trailer clips, and show times. It will also show Upcoming Movie posters and any related announcements.</w:t>
-      </w:r>
-    </w:p>
-    <w:p>
-      <w:pPr>
-        <w:pStyle w:val="Default"/>
-        <w:spacing w:after="240" w:line="276" w:lineRule="auto"/>
-        <w:jc w:val="both"/>
-        <w:rPr>
-          <w:rFonts w:asciiTheme="minorBidi" w:hAnsiTheme="minorBidi" w:cstheme="minorBidi"/>
-          <w:b/>
-          <w:bCs/>
-        </w:rPr>
-      </w:pPr>
-      <w:r>
-        <w:rPr>
-          <w:rFonts w:asciiTheme="minorBidi" w:hAnsiTheme="minorBidi" w:cstheme="minorBidi"/>
-          <w:b/>
-          <w:bCs/>
-        </w:rPr>
-        <w:t>Reservation &amp; Cancellation</w:t>
-      </w:r>
-    </w:p>
-    <w:p>
-      <w:pPr>
-        <w:pStyle w:val="Default"/>
-        <w:spacing w:after="240" w:line="276" w:lineRule="auto"/>
-        <w:jc w:val="both"/>
-        <w:rPr>
-          <w:rFonts w:asciiTheme="minorBidi" w:hAnsiTheme="minorBidi" w:cstheme="minorBidi"/>
-        </w:rPr>
-      </w:pPr>
-      <w:r>
-        <w:rPr>
-          <w:rFonts w:asciiTheme="minorBidi" w:hAnsiTheme="minorBidi" w:cstheme="minorBidi"/>
-        </w:rPr>
-        <w:t xml:space="preserve">For all booked tickets, </w:t>
-      </w:r>
-      <w:r>
-        <w:rPr>
-          <w:rFonts w:asciiTheme="minorBidi" w:hAnsiTheme="minorBidi" w:cstheme="minorBidi"/>
-        </w:rPr>
-        <w:t xml:space="preserve">the seats will be reserved till half an hour before the show. If the customer fails to buy the tickets at the counter before the time runs out, the booking will be cancelled. </w:t>
-      </w:r>
-    </w:p>
-    <w:p>
-      <w:pPr>
-        <w:pStyle w:val="Default"/>
-        <w:spacing w:after="240" w:line="276" w:lineRule="auto"/>
-        <w:jc w:val="both"/>
-        <w:rPr>
-          <w:rFonts w:asciiTheme="minorBidi" w:hAnsiTheme="minorBidi" w:cstheme="minorBidi"/>
-        </w:rPr>
-      </w:pPr>
-      <w:r>
-        <w:rPr>
-          <w:rFonts w:asciiTheme="minorBidi" w:hAnsiTheme="minorBidi" w:cstheme="minorBidi"/>
-        </w:rPr>
         <w:t>If a customer wishes to return their tickets, they will be fully refunded an hour prior to the show and their reservation will be cancelled.</w:t>
       </w:r>
     </w:p>
@@ -1446,7 +1497,6 @@
           <w:rFonts w:asciiTheme="minorBidi" w:hAnsiTheme="minorBidi" w:cstheme="minorBidi"/>
           <w:b/>
         </w:rPr>
-        <w:lastRenderedPageBreak/>
         <w:t>Group Members and Their Allocated Tasks</w:t>
       </w:r>
     </w:p>
@@ -1483,8 +1533,6 @@
                 <w:szCs w:val="28"/>
               </w:rPr>
             </w:pPr>
-            <w:bookmarkStart w:id="0" w:name="_GoBack"/>
-            <w:bookmarkEnd w:id="0"/>
             <w:r>
               <w:rPr>
                 <w:rFonts w:asciiTheme="minorBidi" w:hAnsiTheme="minorBidi" w:cstheme="minorBidi"/>

</xml_diff>